<commit_message>
Cambios al formato de sprint
</commit_message>
<xml_diff>
--- a/Formato Sprint.docx
+++ b/Formato Sprint.docx
@@ -86,7 +86,7 @@
                 <w:lang w:val="es-CO" w:bidi="ar-SA"/>
               </w:rPr>
               <w:tab/>
-              <w:t>SPRINT 1:  Definiendo el Proyecto -  Planificación Scrum</w:t>
+              <w:t>SPRINT 1:  Definiendo el Proyecto - Planificación Scrum</w:t>
             </w:r>
           </w:p>
           <w:p>
@@ -237,7 +237,7 @@
                 <w:kern w:val="0"/>
                 <w:lang w:val="es-CO" w:bidi="ar-SA"/>
               </w:rPr>
-              <w:t>Desarrollo de un catalogo digital para ropa de niña urara</w:t>
+              <w:t>Desarrollo de un catálogo digital para ropa de niña urara</w:t>
             </w:r>
           </w:p>
         </w:tc>
@@ -501,7 +501,7 @@
                 <w:kern w:val="0"/>
                 <w:lang w:val="es-CO" w:bidi="ar-SA"/>
               </w:rPr>
-              <w:t>Scrum Marter</w:t>
+              <w:t>Scrum Master</w:t>
             </w:r>
           </w:p>
         </w:tc>
@@ -527,7 +527,7 @@
                 <w:kern w:val="0"/>
                 <w:lang w:val="es-CO" w:bidi="ar-SA"/>
               </w:rPr>
-              <w:t>Erick Arevalo</w:t>
+              <w:t>Erick Arévalo</w:t>
             </w:r>
           </w:p>
         </w:tc>
@@ -865,9 +865,11 @@
             </w:pPr>
             <w:r>
               <w:rPr>
-                <w:rFonts w:cs="Calibri" w:ascii="Calibri" w:hAnsi="Calibri" w:cstheme="minorHAnsi"/>
-              </w:rPr>
-              <w:t>El proyecto trata de crear un sitio web donde se muestra la ropa de niña que ofrece URARA. EL sitio web no contara con un sistema de pago sino que se tendra el numero de contacto para poder realizar el pedido de la prenda. El proyecto estara dividido en tres partes una donde sera el sitio web para los clientes, tambien estara la api rest que correspondera al backend y un sitio para el panel de administracion.</w:t>
+                <w:rFonts w:cs="Calibri" w:ascii="Calibri" w:hAnsi="Calibri" w:asciiTheme="minorHAnsi" w:cstheme="minorHAnsi" w:hAnsiTheme="minorHAnsi"/>
+                <w:kern w:val="0"/>
+                <w:lang w:val="es-CO" w:bidi="ar-SA"/>
+              </w:rPr>
+              <w:t xml:space="preserve">En este proyecto se realizará un sitio web donde se mostrará por medio de un catálogo la ropa de niña que ofrece URARA. EL sitio web no contará con un sistema de pago, sino que se tendrá el número de contacto para poder realizar el pedido de la prenda. El proyecto estará dividido en tres partes una donde será el sitio web para los clientes, también estará el api rest que corresponderá al backend y un sitio para el panel de administración. En la parte de administrador va permite agregar nuevas prendas, cada prenda tendrá su descripción, sus tallas disponibles, su categoría y el nombre de la prenda, por e lado del cliente podrá ver los productos ofrecidos por URARA y ver la información del producto seleccionado también buscar un producto por nombre </w:t>
             </w:r>
           </w:p>
           <w:p>
@@ -900,8 +902,19 @@
             </w:pPr>
             <w:r>
               <w:rPr>
-                <w:rFonts w:cs="Calibri" w:cstheme="minorHAnsi" w:ascii="Calibri" w:hAnsi="Calibri"/>
-              </w:rPr>
+                <w:rFonts w:cs="Calibri" w:ascii="Calibri" w:hAnsi="Calibri" w:cstheme="minorHAnsi"/>
+                <w:kern w:val="0"/>
+                <w:lang w:val="es-CO" w:bidi="ar-SA"/>
+              </w:rPr>
+              <w:t xml:space="preserve">Urara  es una empresa dedicada al diseño patronaje y confección de ropa de niña, con procesos en mejora continúa, para dar su mejor capacidad y calidad, </w:t>
+            </w:r>
+            <w:r>
+              <w:rPr>
+                <w:rFonts w:cs="Calibri" w:ascii="Calibri" w:hAnsi="Calibri" w:cstheme="minorHAnsi"/>
+                <w:kern w:val="0"/>
+                <w:lang w:val="es-CO" w:bidi="ar-SA"/>
+              </w:rPr>
+              <w:t>actualmente el proceso para la venta de las prendas consiste en realizar publicaciones en las redes sociales como instagram y facebook, donde los clientes se contactan con la empresa para concretar la compra.</w:t>
             </w:r>
           </w:p>
           <w:p>
@@ -916,9 +929,7 @@
               </w:rPr>
             </w:pPr>
             <w:r>
-              <w:rPr>
-                <w:rFonts w:cs="Calibri" w:cstheme="minorHAnsi" w:ascii="Calibri" w:hAnsi="Calibri"/>
-              </w:rPr>
+              <w:rPr/>
             </w:r>
           </w:p>
           <w:p>
@@ -934,8 +945,11 @@
             </w:pPr>
             <w:r>
               <w:rPr>
-                <w:rFonts w:cs="Calibri" w:cstheme="minorHAnsi" w:ascii="Calibri" w:hAnsi="Calibri"/>
-              </w:rPr>
+                <w:rFonts w:cs="Calibri" w:ascii="Calibri" w:hAnsi="Calibri" w:cstheme="minorHAnsi"/>
+                <w:kern w:val="0"/>
+                <w:lang w:val="es-CO" w:bidi="ar-SA"/>
+              </w:rPr>
+              <w:t>El panel de administracion contara con inicio de sesión, despues del inicio de sesión se mostrara una interfaz donde se tendra un menu con distintas opciones en la estaria lo relacionado con prenda, categoria, talla, usuarios. En cada una de estas opcines se encuantra una tabla donde se cuentra lo relacionado con esa sección y un boton para agregar.</w:t>
             </w:r>
           </w:p>
           <w:p>
@@ -957,7 +971,7 @@
           </w:p>
           <w:p>
             <w:pPr>
-              <w:pStyle w:val="Normal"/>
+              <w:pStyle w:val="TextBody"/>
               <w:widowControl w:val="false"/>
               <w:suppressAutoHyphens w:val="true"/>
               <w:spacing w:before="0" w:after="0"/>
@@ -968,178 +982,16 @@
             </w:pPr>
             <w:r>
               <w:rPr>
-                <w:rFonts w:cs="Calibri" w:cstheme="minorHAnsi" w:ascii="Calibri" w:hAnsi="Calibri"/>
-              </w:rPr>
-            </w:r>
-          </w:p>
-          <w:p>
-            <w:pPr>
-              <w:pStyle w:val="Normal"/>
-              <w:widowControl w:val="false"/>
-              <w:suppressAutoHyphens w:val="true"/>
-              <w:spacing w:before="0" w:after="0"/>
-              <w:jc w:val="both"/>
-              <w:rPr>
-                <w:rFonts w:ascii="Calibri" w:hAnsi="Calibri" w:cs="Calibri" w:asciiTheme="minorHAnsi" w:cstheme="minorHAnsi" w:hAnsiTheme="minorHAnsi"/>
-              </w:rPr>
-            </w:pPr>
-            <w:r>
-              <w:rPr>
-                <w:rFonts w:cs="Calibri" w:cstheme="minorHAnsi" w:ascii="Calibri" w:hAnsi="Calibri"/>
-              </w:rPr>
-            </w:r>
-          </w:p>
-          <w:p>
-            <w:pPr>
-              <w:pStyle w:val="Normal"/>
-              <w:widowControl w:val="false"/>
-              <w:suppressAutoHyphens w:val="true"/>
-              <w:spacing w:before="0" w:after="0"/>
-              <w:jc w:val="both"/>
-              <w:rPr>
-                <w:rFonts w:ascii="Calibri" w:hAnsi="Calibri" w:cs="Calibri" w:asciiTheme="minorHAnsi" w:cstheme="minorHAnsi" w:hAnsiTheme="minorHAnsi"/>
-              </w:rPr>
-            </w:pPr>
-            <w:r>
-              <w:rPr>
-                <w:rFonts w:cs="Calibri" w:cstheme="minorHAnsi" w:ascii="Calibri" w:hAnsi="Calibri"/>
-              </w:rPr>
-            </w:r>
-          </w:p>
-          <w:p>
-            <w:pPr>
-              <w:pStyle w:val="Normal"/>
-              <w:widowControl w:val="false"/>
-              <w:suppressAutoHyphens w:val="true"/>
-              <w:spacing w:before="0" w:after="0"/>
-              <w:jc w:val="both"/>
-              <w:rPr>
-                <w:rFonts w:ascii="Calibri" w:hAnsi="Calibri" w:cs="Calibri" w:asciiTheme="minorHAnsi" w:cstheme="minorHAnsi" w:hAnsiTheme="minorHAnsi"/>
-              </w:rPr>
-            </w:pPr>
-            <w:r>
-              <w:rPr>
-                <w:rFonts w:cs="Calibri" w:cstheme="minorHAnsi" w:ascii="Calibri" w:hAnsi="Calibri"/>
-              </w:rPr>
-            </w:r>
-          </w:p>
-          <w:p>
-            <w:pPr>
-              <w:pStyle w:val="Normal"/>
-              <w:widowControl w:val="false"/>
-              <w:suppressAutoHyphens w:val="true"/>
-              <w:spacing w:before="0" w:after="0"/>
-              <w:jc w:val="both"/>
-              <w:rPr>
-                <w:rFonts w:ascii="Calibri" w:hAnsi="Calibri" w:cs="Calibri" w:asciiTheme="minorHAnsi" w:cstheme="minorHAnsi" w:hAnsiTheme="minorHAnsi"/>
-              </w:rPr>
-            </w:pPr>
-            <w:r>
-              <w:rPr>
-                <w:rFonts w:cs="Calibri" w:cstheme="minorHAnsi" w:ascii="Calibri" w:hAnsi="Calibri"/>
-              </w:rPr>
-            </w:r>
-          </w:p>
-          <w:p>
-            <w:pPr>
-              <w:pStyle w:val="Normal"/>
-              <w:widowControl w:val="false"/>
-              <w:suppressAutoHyphens w:val="true"/>
-              <w:spacing w:before="0" w:after="0"/>
-              <w:jc w:val="both"/>
-              <w:rPr>
-                <w:rFonts w:ascii="Calibri" w:hAnsi="Calibri" w:cs="Calibri" w:asciiTheme="minorHAnsi" w:cstheme="minorHAnsi" w:hAnsiTheme="minorHAnsi"/>
-              </w:rPr>
-            </w:pPr>
-            <w:r>
-              <w:rPr>
-                <w:rFonts w:cs="Calibri" w:cstheme="minorHAnsi" w:ascii="Calibri" w:hAnsi="Calibri"/>
-              </w:rPr>
-            </w:r>
-          </w:p>
-          <w:p>
-            <w:pPr>
-              <w:pStyle w:val="Normal"/>
-              <w:widowControl w:val="false"/>
-              <w:suppressAutoHyphens w:val="true"/>
-              <w:spacing w:before="0" w:after="0"/>
-              <w:jc w:val="both"/>
-              <w:rPr>
-                <w:rFonts w:ascii="Calibri" w:hAnsi="Calibri" w:cs="Calibri" w:asciiTheme="minorHAnsi" w:cstheme="minorHAnsi" w:hAnsiTheme="minorHAnsi"/>
-              </w:rPr>
-            </w:pPr>
-            <w:r>
-              <w:rPr>
-                <w:rFonts w:cs="Calibri" w:cstheme="minorHAnsi" w:ascii="Calibri" w:hAnsi="Calibri"/>
-              </w:rPr>
-            </w:r>
-          </w:p>
-          <w:p>
-            <w:pPr>
-              <w:pStyle w:val="Normal"/>
-              <w:widowControl w:val="false"/>
-              <w:suppressAutoHyphens w:val="true"/>
-              <w:spacing w:before="0" w:after="0"/>
-              <w:jc w:val="both"/>
-              <w:rPr>
-                <w:rFonts w:ascii="Calibri" w:hAnsi="Calibri" w:cs="Calibri" w:asciiTheme="minorHAnsi" w:cstheme="minorHAnsi" w:hAnsiTheme="minorHAnsi"/>
-              </w:rPr>
-            </w:pPr>
-            <w:r>
-              <w:rPr>
-                <w:rFonts w:cs="Calibri" w:cstheme="minorHAnsi" w:ascii="Calibri" w:hAnsi="Calibri"/>
-              </w:rPr>
-            </w:r>
-          </w:p>
-          <w:p>
-            <w:pPr>
-              <w:pStyle w:val="Normal"/>
-              <w:widowControl w:val="false"/>
-              <w:suppressAutoHyphens w:val="true"/>
-              <w:spacing w:before="0" w:after="0"/>
-              <w:jc w:val="both"/>
-              <w:rPr>
-                <w:rFonts w:ascii="Calibri" w:hAnsi="Calibri" w:cs="Calibri" w:asciiTheme="minorHAnsi" w:cstheme="minorHAnsi" w:hAnsiTheme="minorHAnsi"/>
-              </w:rPr>
-            </w:pPr>
-            <w:r>
-              <w:rPr>
-                <w:rFonts w:cs="Calibri" w:cstheme="minorHAnsi" w:ascii="Calibri" w:hAnsi="Calibri"/>
-              </w:rPr>
-            </w:r>
-          </w:p>
-          <w:p>
-            <w:pPr>
-              <w:pStyle w:val="Normal"/>
-              <w:widowControl w:val="false"/>
-              <w:suppressAutoHyphens w:val="true"/>
-              <w:spacing w:before="0" w:after="0"/>
-              <w:jc w:val="both"/>
-              <w:rPr>
-                <w:rFonts w:ascii="Calibri" w:hAnsi="Calibri" w:cs="Calibri" w:asciiTheme="minorHAnsi" w:cstheme="minorHAnsi" w:hAnsiTheme="minorHAnsi"/>
-              </w:rPr>
-            </w:pPr>
-            <w:r>
-              <w:rPr>
-                <w:rFonts w:cs="Calibri" w:cstheme="minorHAnsi" w:ascii="Calibri" w:hAnsi="Calibri"/>
-              </w:rPr>
-            </w:r>
-          </w:p>
-          <w:p>
-            <w:pPr>
-              <w:pStyle w:val="Normal"/>
-              <w:widowControl w:val="false"/>
-              <w:suppressAutoHyphens w:val="true"/>
-              <w:spacing w:before="0" w:after="0"/>
-              <w:jc w:val="both"/>
-              <w:rPr>
-                <w:rFonts w:ascii="Calibri" w:hAnsi="Calibri" w:cs="Calibri" w:asciiTheme="minorHAnsi" w:cstheme="minorHAnsi" w:hAnsiTheme="minorHAnsi"/>
-              </w:rPr>
-            </w:pPr>
-            <w:r>
-              <w:rPr>
-                <w:rFonts w:cs="Calibri" w:cstheme="minorHAnsi" w:ascii="Calibri" w:hAnsi="Calibri"/>
-              </w:rPr>
+                <w:rFonts w:ascii="Calibri;Calibri_EmbeddedFont;Calibri_MSFontService;sans-serif" w:hAnsi="Calibri;Calibri_EmbeddedFont;Calibri_MSFontService;sans-serif"/>
+                <w:b w:val="false"/>
+                <w:i w:val="false"/>
+                <w:caps w:val="false"/>
+                <w:smallCaps w:val="false"/>
+                <w:kern w:val="0"/>
+                <w:sz w:val="22"/>
+                <w:lang w:val="es-MX" w:bidi="ar-SA"/>
+              </w:rPr>
+              <w:t>El proyecto se realizará con tecnologías web para el desarrollo de sitios web, para el frontend se utilizará el framework Angular que se usa para crear sitios web SPA (single page application), en el caso del backend se desarrollará una API REST en javaScript ejecutándose con nodejs que es un entorno en tiempo de ejecución para la capa del servidor, ademas se usara express que es el entorno de trabajo para aplicaciones web, también se usara el estándar json web token para la creación de tokens de acceso. Como base de datos se usará mongodb que es una base de datos no relacional.</w:t>
             </w:r>
           </w:p>
           <w:p>
@@ -1284,42 +1136,10 @@
             <w:r>
               <w:rPr>
                 <w:rFonts w:cs="Calibri" w:ascii="Calibri" w:hAnsi="Calibri" w:cstheme="minorHAnsi"/>
-              </w:rPr>
-              <w:t>Desarrollar e implementar un sitio web para visualizar la ropa de niña presentada en un catálogo para el emprendimiento URARA.</w:t>
-            </w:r>
-          </w:p>
-          <w:p>
-            <w:pPr>
-              <w:pStyle w:val="Normal"/>
-              <w:widowControl w:val="false"/>
-              <w:suppressAutoHyphens w:val="true"/>
-              <w:spacing w:before="0" w:after="0"/>
-              <w:jc w:val="both"/>
-              <w:rPr>
-                <w:rFonts w:ascii="Calibri" w:hAnsi="Calibri" w:cs="Calibri" w:asciiTheme="minorHAnsi" w:cstheme="minorHAnsi" w:hAnsiTheme="minorHAnsi"/>
-              </w:rPr>
-            </w:pPr>
-            <w:r>
-              <w:rPr>
-                <w:rFonts w:cs="Calibri" w:cstheme="minorHAnsi" w:ascii="Calibri" w:hAnsi="Calibri"/>
-              </w:rPr>
-            </w:r>
-          </w:p>
-          <w:p>
-            <w:pPr>
-              <w:pStyle w:val="Normal"/>
-              <w:widowControl w:val="false"/>
-              <w:suppressAutoHyphens w:val="true"/>
-              <w:spacing w:before="0" w:after="0"/>
-              <w:jc w:val="both"/>
-              <w:rPr>
-                <w:rFonts w:ascii="Calibri" w:hAnsi="Calibri" w:cs="Calibri" w:asciiTheme="minorHAnsi" w:cstheme="minorHAnsi" w:hAnsiTheme="minorHAnsi"/>
-              </w:rPr>
-            </w:pPr>
-            <w:r>
-              <w:rPr>
-                <w:rFonts w:cs="Calibri" w:cstheme="minorHAnsi" w:ascii="Calibri" w:hAnsi="Calibri"/>
-              </w:rPr>
+                <w:kern w:val="0"/>
+                <w:lang w:val="es-CO" w:bidi="ar-SA"/>
+              </w:rPr>
+              <w:t>Implementar un sitio web para visualizar la ropa de niña presentada en un catálogo para el emprendimiento URARA.</w:t>
             </w:r>
           </w:p>
           <w:p>
@@ -1458,20 +1278,26 @@
               <w:spacing w:before="0" w:after="0"/>
               <w:jc w:val="both"/>
               <w:rPr>
-                <w:rFonts w:ascii="Calibri" w:hAnsi="Calibri" w:cs="Calibri" w:asciiTheme="minorHAnsi" w:cstheme="minorHAnsi" w:hAnsiTheme="minorHAnsi"/>
-              </w:rPr>
-            </w:pPr>
-            <w:r>
-              <w:rPr>
-                <w:rFonts w:cs="Calibri" w:ascii="Calibri" w:hAnsi="Calibri" w:cstheme="minorHAnsi"/>
+                <w:rFonts w:ascii="Carlito" w:hAnsi="Carlito"/>
+                <w:kern w:val="0"/>
+                <w:lang w:val="es-CO" w:bidi="ar-SA"/>
+              </w:rPr>
+            </w:pPr>
+            <w:r>
+              <w:rPr>
+                <w:rFonts w:cs="Calibri" w:ascii="Carlito" w:hAnsi="Carlito" w:cstheme="minorHAnsi"/>
+                <w:kern w:val="0"/>
+                <w:lang w:val="es-CO" w:bidi="ar-SA"/>
               </w:rPr>
               <w:t xml:space="preserve"> • </w:t>
             </w:r>
             <w:r>
               <w:rPr>
-                <w:rFonts w:cs="Calibri" w:ascii="Calibri" w:hAnsi="Calibri" w:cstheme="minorHAnsi"/>
-              </w:rPr>
-              <w:t>Conocer la información necesaria para establecer los requerimientos del catálogo digital.</w:t>
+                <w:rFonts w:cs="Calibri" w:ascii="Carlito" w:hAnsi="Carlito" w:cstheme="minorHAnsi"/>
+                <w:kern w:val="0"/>
+                <w:lang w:val="es-CO" w:bidi="ar-SA"/>
+              </w:rPr>
+              <w:t>Identificar la información necesaria para establecer los requerimientos del catálogo digital.</w:t>
             </w:r>
           </w:p>
           <w:p>
@@ -1482,18 +1308,24 @@
               <w:spacing w:before="0" w:after="0"/>
               <w:jc w:val="both"/>
               <w:rPr>
-                <w:rFonts w:ascii="Calibri" w:hAnsi="Calibri" w:cs="Calibri" w:asciiTheme="minorHAnsi" w:cstheme="minorHAnsi" w:hAnsiTheme="minorHAnsi"/>
-              </w:rPr>
-            </w:pPr>
-            <w:r>
-              <w:rPr>
-                <w:rFonts w:cs="Calibri" w:ascii="Calibri" w:hAnsi="Calibri" w:cstheme="minorHAnsi"/>
-              </w:rPr>
-              <w:t xml:space="preserve">    • </w:t>
-            </w:r>
-            <w:r>
-              <w:rPr>
-                <w:rFonts w:cs="Calibri" w:ascii="Calibri" w:hAnsi="Calibri" w:cstheme="minorHAnsi"/>
+                <w:rFonts w:ascii="Carlito" w:hAnsi="Carlito"/>
+                <w:kern w:val="0"/>
+                <w:lang w:val="es-CO" w:bidi="ar-SA"/>
+              </w:rPr>
+            </w:pPr>
+            <w:r>
+              <w:rPr>
+                <w:rFonts w:cs="Calibri" w:ascii="Carlito" w:hAnsi="Carlito" w:cstheme="minorHAnsi"/>
+                <w:kern w:val="0"/>
+                <w:lang w:val="es-CO" w:bidi="ar-SA"/>
+              </w:rPr>
+              <w:t xml:space="preserve"> • </w:t>
+            </w:r>
+            <w:r>
+              <w:rPr>
+                <w:rFonts w:cs="Calibri" w:ascii="Carlito" w:hAnsi="Carlito" w:cstheme="minorHAnsi"/>
+                <w:kern w:val="0"/>
+                <w:lang w:val="es-CO" w:bidi="ar-SA"/>
               </w:rPr>
               <w:t xml:space="preserve">Diseñar un prototipo en FIGMA basado en los requerimientos determinados en la documentación del producto.  </w:t>
             </w:r>
@@ -1506,20 +1338,26 @@
               <w:spacing w:before="0" w:after="0"/>
               <w:jc w:val="both"/>
               <w:rPr>
-                <w:rFonts w:ascii="Calibri" w:hAnsi="Calibri" w:cs="Calibri" w:asciiTheme="minorHAnsi" w:cstheme="minorHAnsi" w:hAnsiTheme="minorHAnsi"/>
-              </w:rPr>
-            </w:pPr>
-            <w:r>
-              <w:rPr>
-                <w:rFonts w:cs="Calibri" w:ascii="Calibri" w:hAnsi="Calibri" w:cstheme="minorHAnsi"/>
-              </w:rPr>
-              <w:t xml:space="preserve">    • </w:t>
-            </w:r>
-            <w:r>
-              <w:rPr>
-                <w:rFonts w:cs="Calibri" w:ascii="Calibri" w:hAnsi="Calibri" w:cstheme="minorHAnsi"/>
-              </w:rPr>
-              <w:t xml:space="preserve">Implementar el prototipo con todas sus funcionalidades. </w:t>
+                <w:rFonts w:ascii="Carlito" w:hAnsi="Carlito"/>
+                <w:kern w:val="0"/>
+                <w:lang w:val="es-CO" w:bidi="ar-SA"/>
+              </w:rPr>
+            </w:pPr>
+            <w:r>
+              <w:rPr>
+                <w:rFonts w:cs="Calibri" w:ascii="Carlito" w:hAnsi="Carlito" w:cstheme="minorHAnsi"/>
+                <w:kern w:val="0"/>
+                <w:lang w:val="es-CO" w:bidi="ar-SA"/>
+              </w:rPr>
+              <w:t xml:space="preserve">  • </w:t>
+            </w:r>
+            <w:r>
+              <w:rPr>
+                <w:rFonts w:cs="Calibri" w:ascii="Carlito" w:hAnsi="Carlito" w:cstheme="minorHAnsi"/>
+                <w:kern w:val="0"/>
+                <w:lang w:val="es-CO" w:bidi="ar-SA"/>
+              </w:rPr>
+              <w:t xml:space="preserve">Implementar el catalogo digital según el prototipo con todas sus funcionalidades. </w:t>
             </w:r>
           </w:p>
           <w:p>
@@ -1530,13 +1368,26 @@
               <w:spacing w:before="0" w:after="0"/>
               <w:jc w:val="both"/>
               <w:rPr>
-                <w:rFonts w:ascii="Calibri" w:hAnsi="Calibri" w:cs="Calibri" w:asciiTheme="minorHAnsi" w:cstheme="minorHAnsi" w:hAnsiTheme="minorHAnsi"/>
-              </w:rPr>
-            </w:pPr>
-            <w:r>
-              <w:rPr>
-                <w:rFonts w:cs="Calibri" w:cstheme="minorHAnsi" w:ascii="Calibri" w:hAnsi="Calibri"/>
-              </w:rPr>
+                <w:rFonts w:ascii="Carlito" w:hAnsi="Carlito"/>
+                <w:kern w:val="0"/>
+                <w:lang w:val="es-CO" w:bidi="ar-SA"/>
+              </w:rPr>
+            </w:pPr>
+            <w:r>
+              <w:rPr>
+                <w:rFonts w:ascii="Carlito" w:hAnsi="Carlito"/>
+                <w:kern w:val="0"/>
+                <w:lang w:val="es-CO" w:bidi="ar-SA"/>
+              </w:rPr>
+              <w:t xml:space="preserve">  • </w:t>
+            </w:r>
+            <w:r>
+              <w:rPr>
+                <w:rFonts w:ascii="Carlito" w:hAnsi="Carlito"/>
+                <w:kern w:val="0"/>
+                <w:lang w:val="es-CO" w:bidi="ar-SA"/>
+              </w:rPr>
+              <w:t xml:space="preserve">Validar el funcionamiento del catalogo digital. </w:t>
             </w:r>
           </w:p>
           <w:p>
@@ -1547,12 +1398,16 @@
               <w:spacing w:before="0" w:after="0"/>
               <w:jc w:val="both"/>
               <w:rPr>
-                <w:rFonts w:ascii="Calibri" w:hAnsi="Calibri" w:cs="Calibri" w:asciiTheme="minorHAnsi" w:cstheme="minorHAnsi" w:hAnsiTheme="minorHAnsi"/>
-              </w:rPr>
-            </w:pPr>
-            <w:r>
-              <w:rPr>
-                <w:rFonts w:cs="Calibri" w:cstheme="minorHAnsi" w:ascii="Calibri" w:hAnsi="Calibri"/>
+                <w:rFonts w:ascii="Carlito" w:hAnsi="Carlito" w:cs="Calibri" w:cstheme="minorHAnsi"/>
+                <w:kern w:val="0"/>
+                <w:lang w:val="es-CO" w:bidi="ar-SA"/>
+              </w:rPr>
+            </w:pPr>
+            <w:r>
+              <w:rPr>
+                <w:rFonts w:cs="Calibri" w:cstheme="minorHAnsi" w:ascii="Carlito" w:hAnsi="Carlito"/>
+                <w:kern w:val="0"/>
+                <w:lang w:val="es-CO" w:bidi="ar-SA"/>
               </w:rPr>
             </w:r>
           </w:p>
@@ -1607,247 +1462,99 @@
               </w:rPr>
             </w:r>
           </w:p>
-          <w:p>
-            <w:pPr>
-              <w:pStyle w:val="Normal"/>
-              <w:widowControl w:val="false"/>
-              <w:suppressAutoHyphens w:val="true"/>
-              <w:spacing w:before="0" w:after="0"/>
-              <w:jc w:val="both"/>
-              <w:rPr>
-                <w:rFonts w:ascii="Calibri" w:hAnsi="Calibri" w:cs="Calibri" w:asciiTheme="minorHAnsi" w:cstheme="minorHAnsi" w:hAnsiTheme="minorHAnsi"/>
-              </w:rPr>
-            </w:pPr>
-            <w:r>
-              <w:rPr>
-                <w:rFonts w:cs="Calibri" w:cstheme="minorHAnsi" w:ascii="Calibri" w:hAnsi="Calibri"/>
-              </w:rPr>
-            </w:r>
-          </w:p>
-          <w:p>
-            <w:pPr>
-              <w:pStyle w:val="Normal"/>
-              <w:widowControl w:val="false"/>
-              <w:suppressAutoHyphens w:val="true"/>
-              <w:spacing w:before="0" w:after="0"/>
-              <w:jc w:val="both"/>
-              <w:rPr>
-                <w:rFonts w:ascii="Calibri" w:hAnsi="Calibri" w:cs="Calibri" w:asciiTheme="minorHAnsi" w:cstheme="minorHAnsi" w:hAnsiTheme="minorHAnsi"/>
-              </w:rPr>
-            </w:pPr>
-            <w:r>
-              <w:rPr>
-                <w:rFonts w:cs="Calibri" w:cstheme="minorHAnsi" w:ascii="Calibri" w:hAnsi="Calibri"/>
-              </w:rPr>
-            </w:r>
-          </w:p>
-          <w:p>
-            <w:pPr>
-              <w:pStyle w:val="Normal"/>
-              <w:widowControl w:val="false"/>
-              <w:suppressAutoHyphens w:val="true"/>
-              <w:spacing w:before="0" w:after="0"/>
-              <w:jc w:val="both"/>
-              <w:rPr>
-                <w:rFonts w:ascii="Calibri" w:hAnsi="Calibri" w:cs="Calibri" w:asciiTheme="minorHAnsi" w:cstheme="minorHAnsi" w:hAnsiTheme="minorHAnsi"/>
-              </w:rPr>
-            </w:pPr>
-            <w:r>
-              <w:rPr>
-                <w:rFonts w:cs="Calibri" w:cstheme="minorHAnsi" w:ascii="Calibri" w:hAnsi="Calibri"/>
-              </w:rPr>
-            </w:r>
-          </w:p>
-          <w:p>
-            <w:pPr>
-              <w:pStyle w:val="Normal"/>
-              <w:widowControl w:val="false"/>
-              <w:suppressAutoHyphens w:val="true"/>
-              <w:spacing w:before="0" w:after="0"/>
-              <w:jc w:val="both"/>
-              <w:rPr>
-                <w:rFonts w:ascii="Calibri" w:hAnsi="Calibri" w:cs="Calibri" w:asciiTheme="minorHAnsi" w:cstheme="minorHAnsi" w:hAnsiTheme="minorHAnsi"/>
-              </w:rPr>
-            </w:pPr>
-            <w:r>
-              <w:rPr>
-                <w:rFonts w:cs="Calibri" w:cstheme="minorHAnsi" w:ascii="Calibri" w:hAnsi="Calibri"/>
-              </w:rPr>
-            </w:r>
-          </w:p>
-          <w:p>
-            <w:pPr>
-              <w:pStyle w:val="Normal"/>
-              <w:widowControl w:val="false"/>
-              <w:suppressAutoHyphens w:val="true"/>
-              <w:spacing w:before="0" w:after="0"/>
-              <w:jc w:val="both"/>
-              <w:rPr>
-                <w:rFonts w:ascii="Calibri" w:hAnsi="Calibri" w:cs="Calibri" w:asciiTheme="minorHAnsi" w:cstheme="minorHAnsi" w:hAnsiTheme="minorHAnsi"/>
-              </w:rPr>
-            </w:pPr>
-            <w:r>
-              <w:rPr>
-                <w:rFonts w:cs="Calibri" w:cstheme="minorHAnsi" w:ascii="Calibri" w:hAnsi="Calibri"/>
-              </w:rPr>
-            </w:r>
-          </w:p>
-          <w:p>
-            <w:pPr>
-              <w:pStyle w:val="Normal"/>
-              <w:widowControl w:val="false"/>
-              <w:suppressAutoHyphens w:val="true"/>
-              <w:spacing w:before="0" w:after="0"/>
-              <w:jc w:val="both"/>
-              <w:rPr>
-                <w:rFonts w:ascii="Calibri" w:hAnsi="Calibri" w:cs="Calibri" w:asciiTheme="minorHAnsi" w:cstheme="minorHAnsi" w:hAnsiTheme="minorHAnsi"/>
-              </w:rPr>
-            </w:pPr>
-            <w:r>
-              <w:rPr>
-                <w:rFonts w:cs="Calibri" w:cstheme="minorHAnsi" w:ascii="Calibri" w:hAnsi="Calibri"/>
-              </w:rPr>
-            </w:r>
-          </w:p>
-          <w:p>
-            <w:pPr>
-              <w:pStyle w:val="Normal"/>
-              <w:widowControl w:val="false"/>
-              <w:suppressAutoHyphens w:val="true"/>
-              <w:spacing w:before="0" w:after="0"/>
-              <w:jc w:val="both"/>
-              <w:rPr>
-                <w:rFonts w:ascii="Calibri" w:hAnsi="Calibri" w:cs="Calibri" w:asciiTheme="minorHAnsi" w:cstheme="minorHAnsi" w:hAnsiTheme="minorHAnsi"/>
-              </w:rPr>
-            </w:pPr>
-            <w:r>
-              <w:rPr>
-                <w:rFonts w:cs="Calibri" w:cstheme="minorHAnsi" w:ascii="Calibri" w:hAnsi="Calibri"/>
-              </w:rPr>
-            </w:r>
-          </w:p>
-          <w:p>
-            <w:pPr>
-              <w:pStyle w:val="Normal"/>
-              <w:widowControl w:val="false"/>
-              <w:suppressAutoHyphens w:val="true"/>
-              <w:spacing w:before="0" w:after="0"/>
-              <w:jc w:val="both"/>
-              <w:rPr>
-                <w:rFonts w:ascii="Calibri" w:hAnsi="Calibri" w:cs="Calibri" w:asciiTheme="minorHAnsi" w:cstheme="minorHAnsi" w:hAnsiTheme="minorHAnsi"/>
-              </w:rPr>
-            </w:pPr>
-            <w:r>
-              <w:rPr>
-                <w:rFonts w:cs="Calibri" w:cstheme="minorHAnsi" w:ascii="Calibri" w:hAnsi="Calibri"/>
-              </w:rPr>
-            </w:r>
-          </w:p>
-          <w:p>
-            <w:pPr>
-              <w:pStyle w:val="Normal"/>
-              <w:widowControl w:val="false"/>
-              <w:suppressAutoHyphens w:val="true"/>
-              <w:spacing w:before="0" w:after="0"/>
-              <w:jc w:val="both"/>
-              <w:rPr>
-                <w:rFonts w:ascii="Calibri" w:hAnsi="Calibri" w:cs="Calibri" w:asciiTheme="minorHAnsi" w:cstheme="minorHAnsi" w:hAnsiTheme="minorHAnsi"/>
-              </w:rPr>
-            </w:pPr>
-            <w:r>
-              <w:rPr>
-                <w:rFonts w:cs="Calibri" w:cstheme="minorHAnsi" w:ascii="Calibri" w:hAnsi="Calibri"/>
-              </w:rPr>
-            </w:r>
-          </w:p>
-          <w:p>
-            <w:pPr>
-              <w:pStyle w:val="Normal"/>
-              <w:widowControl w:val="false"/>
-              <w:suppressAutoHyphens w:val="true"/>
-              <w:spacing w:before="0" w:after="0"/>
-              <w:jc w:val="both"/>
-              <w:rPr>
-                <w:rFonts w:ascii="Calibri" w:hAnsi="Calibri" w:cs="Calibri" w:asciiTheme="minorHAnsi" w:cstheme="minorHAnsi" w:hAnsiTheme="minorHAnsi"/>
-              </w:rPr>
-            </w:pPr>
-            <w:r>
-              <w:rPr>
-                <w:rFonts w:cs="Calibri" w:cstheme="minorHAnsi" w:ascii="Calibri" w:hAnsi="Calibri"/>
-              </w:rPr>
-            </w:r>
-          </w:p>
-          <w:p>
-            <w:pPr>
-              <w:pStyle w:val="Normal"/>
-              <w:widowControl w:val="false"/>
-              <w:suppressAutoHyphens w:val="true"/>
-              <w:spacing w:before="0" w:after="0"/>
-              <w:jc w:val="both"/>
-              <w:rPr>
-                <w:rFonts w:ascii="Calibri" w:hAnsi="Calibri" w:cs="Calibri" w:asciiTheme="minorHAnsi" w:cstheme="minorHAnsi" w:hAnsiTheme="minorHAnsi"/>
-              </w:rPr>
-            </w:pPr>
-            <w:r>
-              <w:rPr>
-                <w:rFonts w:cs="Calibri" w:cstheme="minorHAnsi" w:ascii="Calibri" w:hAnsi="Calibri"/>
-              </w:rPr>
-            </w:r>
-          </w:p>
-          <w:p>
-            <w:pPr>
-              <w:pStyle w:val="Normal"/>
-              <w:widowControl w:val="false"/>
-              <w:suppressAutoHyphens w:val="true"/>
-              <w:spacing w:before="0" w:after="0"/>
-              <w:jc w:val="both"/>
-              <w:rPr>
-                <w:rFonts w:ascii="Calibri" w:hAnsi="Calibri" w:cs="Calibri" w:asciiTheme="minorHAnsi" w:cstheme="minorHAnsi" w:hAnsiTheme="minorHAnsi"/>
-              </w:rPr>
-            </w:pPr>
-            <w:r>
-              <w:rPr>
-                <w:rFonts w:cs="Calibri" w:cstheme="minorHAnsi" w:ascii="Calibri" w:hAnsi="Calibri"/>
-              </w:rPr>
-            </w:r>
-          </w:p>
-          <w:p>
-            <w:pPr>
-              <w:pStyle w:val="Normal"/>
-              <w:widowControl w:val="false"/>
-              <w:suppressAutoHyphens w:val="true"/>
-              <w:spacing w:before="0" w:after="0"/>
-              <w:jc w:val="both"/>
-              <w:rPr>
-                <w:rFonts w:ascii="Calibri" w:hAnsi="Calibri" w:cs="Calibri" w:asciiTheme="minorHAnsi" w:cstheme="minorHAnsi" w:hAnsiTheme="minorHAnsi"/>
-              </w:rPr>
-            </w:pPr>
-            <w:r>
-              <w:rPr>
-                <w:rFonts w:cs="Calibri" w:cstheme="minorHAnsi" w:ascii="Calibri" w:hAnsi="Calibri"/>
-              </w:rPr>
-            </w:r>
-          </w:p>
-          <w:p>
-            <w:pPr>
-              <w:pStyle w:val="Normal"/>
-              <w:widowControl w:val="false"/>
-              <w:suppressAutoHyphens w:val="true"/>
-              <w:spacing w:before="0" w:after="0"/>
-              <w:jc w:val="both"/>
-              <w:rPr>
-                <w:rFonts w:ascii="Calibri" w:hAnsi="Calibri" w:cs="Calibri" w:asciiTheme="minorHAnsi" w:cstheme="minorHAnsi" w:hAnsiTheme="minorHAnsi"/>
-              </w:rPr>
-            </w:pPr>
-            <w:r>
-              <w:rPr>
-                <w:rFonts w:cs="Calibri" w:cstheme="minorHAnsi" w:ascii="Calibri" w:hAnsi="Calibri"/>
-              </w:rPr>
-            </w:r>
-          </w:p>
         </w:tc>
       </w:tr>
     </w:tbl>
+    <w:p>
+      <w:pPr>
+        <w:pStyle w:val="Normal"/>
+        <w:rPr/>
+      </w:pPr>
+      <w:r>
+        <w:rPr/>
+      </w:r>
+    </w:p>
+    <w:p>
+      <w:pPr>
+        <w:pStyle w:val="Normal"/>
+        <w:rPr/>
+      </w:pPr>
+      <w:r>
+        <w:rPr/>
+      </w:r>
+    </w:p>
+    <w:p>
+      <w:pPr>
+        <w:pStyle w:val="Normal"/>
+        <w:rPr/>
+      </w:pPr>
+      <w:r>
+        <w:rPr/>
+      </w:r>
+    </w:p>
+    <w:p>
+      <w:pPr>
+        <w:pStyle w:val="Normal"/>
+        <w:rPr/>
+      </w:pPr>
+      <w:r>
+        <w:rPr/>
+      </w:r>
+    </w:p>
+    <w:p>
+      <w:pPr>
+        <w:pStyle w:val="Normal"/>
+        <w:rPr/>
+      </w:pPr>
+      <w:r>
+        <w:rPr/>
+      </w:r>
+    </w:p>
+    <w:p>
+      <w:pPr>
+        <w:pStyle w:val="Normal"/>
+        <w:rPr/>
+      </w:pPr>
+      <w:r>
+        <w:rPr/>
+      </w:r>
+    </w:p>
+    <w:p>
+      <w:pPr>
+        <w:pStyle w:val="Normal"/>
+        <w:rPr/>
+      </w:pPr>
+      <w:r>
+        <w:rPr/>
+      </w:r>
+    </w:p>
+    <w:p>
+      <w:pPr>
+        <w:pStyle w:val="Normal"/>
+        <w:rPr/>
+      </w:pPr>
+      <w:r>
+        <w:rPr/>
+      </w:r>
+    </w:p>
+    <w:p>
+      <w:pPr>
+        <w:pStyle w:val="Normal"/>
+        <w:rPr/>
+      </w:pPr>
+      <w:r>
+        <w:rPr/>
+      </w:r>
+    </w:p>
+    <w:p>
+      <w:pPr>
+        <w:pStyle w:val="Normal"/>
+        <w:rPr/>
+      </w:pPr>
+      <w:r>
+        <w:rPr/>
+      </w:r>
+    </w:p>
     <w:p>
       <w:pPr>
         <w:pStyle w:val="Normal"/>
@@ -1930,12 +1637,15 @@
           <w:bottom w:w="55" w:type="dxa"/>
           <w:right w:w="55" w:type="dxa"/>
         </w:tblCellMar>
+        <w:tblLook w:val="04a0" w:noHBand="0" w:noVBand="1" w:firstColumn="1" w:lastRow="0" w:lastColumn="0" w:firstRow="1"/>
       </w:tblPr>
       <w:tblGrid>
         <w:gridCol w:w="8838"/>
       </w:tblGrid>
       <w:tr>
-        <w:trPr/>
+        <w:trPr>
+          <w:trHeight w:val="277" w:hRule="atLeast"/>
+        </w:trPr>
         <w:tc>
           <w:tcPr>
             <w:tcW w:w="8838" w:type="dxa"/>
@@ -1950,17 +1660,27 @@
             <w:pPr>
               <w:pStyle w:val="TableContents"/>
               <w:widowControl w:val="false"/>
-              <w:rPr/>
-            </w:pPr>
-            <w:r>
-              <w:rPr/>
+              <w:jc w:val="center"/>
+              <w:rPr>
+                <w:b/>
+                <w:b/>
+                <w:bCs/>
+              </w:rPr>
+            </w:pPr>
+            <w:r>
+              <w:rPr>
+                <w:b/>
+                <w:bCs/>
+              </w:rPr>
               <w:t>Gestión de usuarios</w:t>
             </w:r>
           </w:p>
         </w:tc>
       </w:tr>
       <w:tr>
-        <w:trPr/>
+        <w:trPr>
+          <w:trHeight w:val="2064" w:hRule="atLeast"/>
+        </w:trPr>
         <w:tc>
           <w:tcPr>
             <w:tcW w:w="8838" w:type="dxa"/>
@@ -1981,19 +1701,16 @@
               <w:t>Requerimientos funcionales</w:t>
             </w:r>
           </w:p>
-        </w:tc>
-      </w:tr>
-      <w:tr>
-        <w:trPr/>
-        <w:tc>
-          <w:tcPr>
-            <w:tcW w:w="8838" w:type="dxa"/>
-            <w:tcBorders>
-              <w:left w:val="single" w:sz="4" w:space="0" w:color="000000"/>
-              <w:bottom w:val="single" w:sz="4" w:space="0" w:color="000000"/>
-              <w:right w:val="single" w:sz="4" w:space="0" w:color="000000"/>
-            </w:tcBorders>
-          </w:tcPr>
+          <w:p>
+            <w:pPr>
+              <w:pStyle w:val="TableContents"/>
+              <w:widowControl w:val="false"/>
+              <w:rPr/>
+            </w:pPr>
+            <w:r>
+              <w:rPr/>
+            </w:r>
+          </w:p>
           <w:p>
             <w:pPr>
               <w:pStyle w:val="TableContents"/>
@@ -2006,7 +1723,7 @@
             </w:pPr>
             <w:r>
               <w:rPr/>
-              <w:t>Implemetar el crud en la api rest relacionado con el usuario y autenticacion</w:t>
+              <w:t>El sistema tendrá un CRUD relacionado con el usuario y autenticación.</w:t>
             </w:r>
           </w:p>
           <w:p>
@@ -2021,7 +1738,7 @@
             </w:pPr>
             <w:r>
               <w:rPr/>
-              <w:t>Permite el inicio de sesion de los administradores</w:t>
+              <w:t>El sistema permitirá iniciar sesión a los administradores.</w:t>
             </w:r>
           </w:p>
           <w:p>
@@ -2036,7 +1753,7 @@
             </w:pPr>
             <w:r>
               <w:rPr/>
-              <w:t>Dependiendo del rol el usuario podra crear o editar dentro del sistema</w:t>
+              <w:t>El sistema permite que el administrador cree y edite dentro del sistema.</w:t>
             </w:r>
           </w:p>
           <w:p>
@@ -2051,7 +1768,7 @@
             </w:pPr>
             <w:r>
               <w:rPr/>
-              <w:t>El usuario con rol administrador podra registrar mas cuentas</w:t>
+              <w:t>El sistema permite que el administrador pueda registrar más cuenta para sus empleados.</w:t>
             </w:r>
           </w:p>
           <w:p>
@@ -2066,39 +1783,15 @@
             </w:pPr>
             <w:r>
               <w:rPr/>
-              <w:t>El usuario podra restablecer su contraseña en caso de olvidarla</w:t>
+              <w:t>El sistema permite restablecer su contraseña en caso de olvidarla.</w:t>
             </w:r>
           </w:p>
         </w:tc>
       </w:tr>
-    </w:tbl>
-    <w:p>
-      <w:pPr>
-        <w:pStyle w:val="Normal"/>
-        <w:rPr/>
-      </w:pPr>
-      <w:r>
-        <w:rPr/>
-      </w:r>
-    </w:p>
-    <w:tbl>
-      <w:tblPr>
-        <w:tblW w:w="5000" w:type="pct"/>
-        <w:jc w:val="left"/>
-        <w:tblInd w:w="-5" w:type="dxa"/>
-        <w:tblLayout w:type="fixed"/>
-        <w:tblCellMar>
-          <w:top w:w="55" w:type="dxa"/>
-          <w:left w:w="55" w:type="dxa"/>
-          <w:bottom w:w="55" w:type="dxa"/>
-          <w:right w:w="55" w:type="dxa"/>
-        </w:tblCellMar>
-      </w:tblPr>
-      <w:tblGrid>
-        <w:gridCol w:w="8838"/>
-      </w:tblGrid>
       <w:tr>
-        <w:trPr/>
+        <w:trPr>
+          <w:trHeight w:val="360" w:hRule="atLeast"/>
+        </w:trPr>
         <w:tc>
           <w:tcPr>
             <w:tcW w:w="8838" w:type="dxa"/>
@@ -2112,107 +1805,28 @@
           <w:p>
             <w:pPr>
               <w:pStyle w:val="TableContents"/>
-              <w:rPr/>
-            </w:pPr>
-            <w:r>
-              <w:rPr/>
-              <w:t xml:space="preserve">Gestión de categoria </w:t>
+              <w:widowControl w:val="false"/>
+              <w:jc w:val="center"/>
+              <w:rPr>
+                <w:b/>
+                <w:b/>
+                <w:bCs/>
+              </w:rPr>
+            </w:pPr>
+            <w:r>
+              <w:rPr>
+                <w:b/>
+                <w:bCs/>
+              </w:rPr>
+              <w:t>Gestión de categoría</w:t>
             </w:r>
           </w:p>
         </w:tc>
       </w:tr>
       <w:tr>
-        <w:trPr/>
-        <w:tc>
-          <w:tcPr>
-            <w:tcW w:w="8838" w:type="dxa"/>
-            <w:tcBorders>
-              <w:left w:val="single" w:sz="4" w:space="0" w:color="000000"/>
-              <w:bottom w:val="single" w:sz="4" w:space="0" w:color="000000"/>
-              <w:right w:val="single" w:sz="4" w:space="0" w:color="000000"/>
-            </w:tcBorders>
-          </w:tcPr>
-          <w:p>
-            <w:pPr>
-              <w:pStyle w:val="TableContents"/>
-              <w:rPr/>
-            </w:pPr>
-            <w:r>
-              <w:rPr/>
-              <w:t>Requerimientos funcionales</w:t>
-            </w:r>
-          </w:p>
-        </w:tc>
-      </w:tr>
-      <w:tr>
-        <w:trPr/>
-        <w:tc>
-          <w:tcPr>
-            <w:tcW w:w="8838" w:type="dxa"/>
-            <w:tcBorders>
-              <w:left w:val="single" w:sz="4" w:space="0" w:color="000000"/>
-              <w:bottom w:val="single" w:sz="4" w:space="0" w:color="000000"/>
-              <w:right w:val="single" w:sz="4" w:space="0" w:color="000000"/>
-            </w:tcBorders>
-          </w:tcPr>
-          <w:p>
-            <w:pPr>
-              <w:pStyle w:val="TableContents"/>
-              <w:numPr>
-                <w:ilvl w:val="0"/>
-                <w:numId w:val="4"/>
-              </w:numPr>
-              <w:rPr/>
-            </w:pPr>
-            <w:r>
-              <w:rPr/>
-              <w:t>Implementar crud en la api rest para la categoria</w:t>
-            </w:r>
-          </w:p>
-          <w:p>
-            <w:pPr>
-              <w:pStyle w:val="TableContents"/>
-              <w:numPr>
-                <w:ilvl w:val="0"/>
-                <w:numId w:val="4"/>
-              </w:numPr>
-              <w:rPr/>
-            </w:pPr>
-            <w:r>
-              <w:rPr/>
-              <w:t>Dependiendo del rol se podra agregar, modificar o deshabilitar las categorias</w:t>
-            </w:r>
-          </w:p>
-        </w:tc>
-      </w:tr>
-    </w:tbl>
-    <w:p>
-      <w:pPr>
-        <w:pStyle w:val="Normal"/>
-        <w:rPr/>
-      </w:pPr>
-      <w:r>
-        <w:rPr/>
-      </w:r>
-    </w:p>
-    <w:tbl>
-      <w:tblPr>
-        <w:tblW w:w="5000" w:type="pct"/>
-        <w:jc w:val="left"/>
-        <w:tblInd w:w="-5" w:type="dxa"/>
-        <w:tblLayout w:type="fixed"/>
-        <w:tblCellMar>
-          <w:top w:w="55" w:type="dxa"/>
-          <w:left w:w="55" w:type="dxa"/>
-          <w:bottom w:w="55" w:type="dxa"/>
-          <w:right w:w="55" w:type="dxa"/>
-        </w:tblCellMar>
-      </w:tblPr>
-      <w:tblGrid>
-        <w:gridCol w:w="8838"/>
-      </w:tblGrid>
-      <w:tr>
-        <w:trPr/>
+        <w:trPr>
+          <w:trHeight w:val="360" w:hRule="atLeast"/>
+        </w:trPr>
         <w:tc>
           <w:tcPr>
             <w:tcW w:w="8838" w:type="dxa"/>
@@ -2226,107 +1840,60 @@
           <w:p>
             <w:pPr>
               <w:pStyle w:val="TableContents"/>
-              <w:rPr/>
-            </w:pPr>
-            <w:r>
-              <w:rPr/>
-              <w:t>Gestión de productos</w:t>
+              <w:widowControl w:val="false"/>
+              <w:rPr/>
+            </w:pPr>
+            <w:r>
+              <w:rPr/>
+              <w:t>Requerimientos funcionales</w:t>
+            </w:r>
+          </w:p>
+          <w:p>
+            <w:pPr>
+              <w:pStyle w:val="TableContents"/>
+              <w:widowControl w:val="false"/>
+              <w:rPr/>
+            </w:pPr>
+            <w:r>
+              <w:rPr/>
+            </w:r>
+          </w:p>
+          <w:p>
+            <w:pPr>
+              <w:pStyle w:val="TableContents"/>
+              <w:widowControl w:val="false"/>
+              <w:numPr>
+                <w:ilvl w:val="0"/>
+                <w:numId w:val="3"/>
+              </w:numPr>
+              <w:rPr/>
+            </w:pPr>
+            <w:r>
+              <w:rPr/>
+              <w:t xml:space="preserve">EL sistema tendrá un CRUD para la categoría. </w:t>
+            </w:r>
+          </w:p>
+          <w:p>
+            <w:pPr>
+              <w:pStyle w:val="TableContents"/>
+              <w:widowControl w:val="false"/>
+              <w:numPr>
+                <w:ilvl w:val="0"/>
+                <w:numId w:val="3"/>
+              </w:numPr>
+              <w:rPr/>
+            </w:pPr>
+            <w:r>
+              <w:rPr/>
+              <w:t>El sistema permite dependiendo si es administrador o empleado podrá agregar, modificar o deshabilitar categoría.</w:t>
             </w:r>
           </w:p>
         </w:tc>
       </w:tr>
       <w:tr>
-        <w:trPr/>
-        <w:tc>
-          <w:tcPr>
-            <w:tcW w:w="8838" w:type="dxa"/>
-            <w:tcBorders>
-              <w:left w:val="single" w:sz="4" w:space="0" w:color="000000"/>
-              <w:bottom w:val="single" w:sz="4" w:space="0" w:color="000000"/>
-              <w:right w:val="single" w:sz="4" w:space="0" w:color="000000"/>
-            </w:tcBorders>
-          </w:tcPr>
-          <w:p>
-            <w:pPr>
-              <w:pStyle w:val="TableContents"/>
-              <w:rPr/>
-            </w:pPr>
-            <w:r>
-              <w:rPr/>
-              <w:t>Requerimientos funcionales</w:t>
-            </w:r>
-          </w:p>
-        </w:tc>
-      </w:tr>
-      <w:tr>
-        <w:trPr/>
-        <w:tc>
-          <w:tcPr>
-            <w:tcW w:w="8838" w:type="dxa"/>
-            <w:tcBorders>
-              <w:left w:val="single" w:sz="4" w:space="0" w:color="000000"/>
-              <w:bottom w:val="single" w:sz="4" w:space="0" w:color="000000"/>
-              <w:right w:val="single" w:sz="4" w:space="0" w:color="000000"/>
-            </w:tcBorders>
-          </w:tcPr>
-          <w:p>
-            <w:pPr>
-              <w:pStyle w:val="TableContents"/>
-              <w:numPr>
-                <w:ilvl w:val="0"/>
-                <w:numId w:val="5"/>
-              </w:numPr>
-              <w:rPr/>
-            </w:pPr>
-            <w:r>
-              <w:rPr/>
-              <w:t>Implementar crud en la api rest para los productos</w:t>
-            </w:r>
-          </w:p>
-          <w:p>
-            <w:pPr>
-              <w:pStyle w:val="TableContents"/>
-              <w:numPr>
-                <w:ilvl w:val="0"/>
-                <w:numId w:val="5"/>
-              </w:numPr>
-              <w:rPr/>
-            </w:pPr>
-            <w:r>
-              <w:rPr/>
-              <w:t>Dependiendo del rol se podra agregar, editar o deshabilitar productos</w:t>
-            </w:r>
-          </w:p>
-        </w:tc>
-      </w:tr>
-    </w:tbl>
-    <w:p>
-      <w:pPr>
-        <w:pStyle w:val="Normal"/>
-        <w:rPr/>
-      </w:pPr>
-      <w:r>
-        <w:rPr/>
-      </w:r>
-    </w:p>
-    <w:tbl>
-      <w:tblPr>
-        <w:tblW w:w="5000" w:type="pct"/>
-        <w:jc w:val="left"/>
-        <w:tblInd w:w="-5" w:type="dxa"/>
-        <w:tblLayout w:type="fixed"/>
-        <w:tblCellMar>
-          <w:top w:w="55" w:type="dxa"/>
-          <w:left w:w="55" w:type="dxa"/>
-          <w:bottom w:w="55" w:type="dxa"/>
-          <w:right w:w="55" w:type="dxa"/>
-        </w:tblCellMar>
-      </w:tblPr>
-      <w:tblGrid>
-        <w:gridCol w:w="8838"/>
-      </w:tblGrid>
-      <w:tr>
-        <w:trPr/>
+        <w:trPr>
+          <w:trHeight w:val="360" w:hRule="atLeast"/>
+        </w:trPr>
         <w:tc>
           <w:tcPr>
             <w:tcW w:w="8838" w:type="dxa"/>
@@ -2340,21 +1907,33 @@
           <w:p>
             <w:pPr>
               <w:pStyle w:val="TableContents"/>
-              <w:rPr/>
-            </w:pPr>
-            <w:r>
-              <w:rPr/>
-              <w:t>Gestión de catalogo</w:t>
+              <w:widowControl w:val="false"/>
+              <w:jc w:val="center"/>
+              <w:rPr>
+                <w:b/>
+                <w:b/>
+                <w:bCs/>
+              </w:rPr>
+            </w:pPr>
+            <w:r>
+              <w:rPr>
+                <w:b/>
+                <w:bCs/>
+              </w:rPr>
+              <w:t>Gestión de productos</w:t>
             </w:r>
           </w:p>
         </w:tc>
       </w:tr>
       <w:tr>
-        <w:trPr/>
+        <w:trPr>
+          <w:trHeight w:val="360" w:hRule="atLeast"/>
+        </w:trPr>
         <w:tc>
           <w:tcPr>
             <w:tcW w:w="8838" w:type="dxa"/>
             <w:tcBorders>
+              <w:top w:val="single" w:sz="4" w:space="0" w:color="000000"/>
               <w:left w:val="single" w:sz="4" w:space="0" w:color="000000"/>
               <w:bottom w:val="single" w:sz="4" w:space="0" w:color="000000"/>
               <w:right w:val="single" w:sz="4" w:space="0" w:color="000000"/>
@@ -2363,21 +1942,65 @@
           <w:p>
             <w:pPr>
               <w:pStyle w:val="TableContents"/>
+              <w:widowControl w:val="false"/>
               <w:rPr/>
             </w:pPr>
             <w:r>
               <w:rPr/>
               <w:t>Requerimientos funcionales</w:t>
+            </w:r>
+          </w:p>
+          <w:p>
+            <w:pPr>
+              <w:pStyle w:val="TableContents"/>
+              <w:widowControl w:val="false"/>
+              <w:rPr/>
+            </w:pPr>
+            <w:r>
+              <w:rPr/>
+            </w:r>
+          </w:p>
+          <w:p>
+            <w:pPr>
+              <w:pStyle w:val="TableContents"/>
+              <w:widowControl w:val="false"/>
+              <w:numPr>
+                <w:ilvl w:val="0"/>
+                <w:numId w:val="5"/>
+              </w:numPr>
+              <w:rPr/>
+            </w:pPr>
+            <w:r>
+              <w:rPr/>
+              <w:t>El sistema tendrá un CRUD para los productos.</w:t>
+            </w:r>
+          </w:p>
+          <w:p>
+            <w:pPr>
+              <w:pStyle w:val="TableContents"/>
+              <w:widowControl w:val="false"/>
+              <w:numPr>
+                <w:ilvl w:val="0"/>
+                <w:numId w:val="5"/>
+              </w:numPr>
+              <w:rPr/>
+            </w:pPr>
+            <w:r>
+              <w:rPr/>
+              <w:t>El sistema permite dependiendo si es administrador o empleado podrá agregar, modificar o deshabilitar los productos.</w:t>
             </w:r>
           </w:p>
         </w:tc>
       </w:tr>
       <w:tr>
-        <w:trPr/>
+        <w:trPr>
+          <w:trHeight w:val="360" w:hRule="atLeast"/>
+        </w:trPr>
         <w:tc>
           <w:tcPr>
             <w:tcW w:w="8838" w:type="dxa"/>
             <w:tcBorders>
+              <w:top w:val="single" w:sz="4" w:space="0" w:color="000000"/>
               <w:left w:val="single" w:sz="4" w:space="0" w:color="000000"/>
               <w:bottom w:val="single" w:sz="4" w:space="0" w:color="000000"/>
               <w:right w:val="single" w:sz="4" w:space="0" w:color="000000"/>
@@ -2386,43 +2009,102 @@
           <w:p>
             <w:pPr>
               <w:pStyle w:val="TableContents"/>
+              <w:widowControl w:val="false"/>
+              <w:jc w:val="center"/>
+              <w:rPr>
+                <w:b/>
+                <w:b/>
+                <w:bCs/>
+              </w:rPr>
+            </w:pPr>
+            <w:r>
+              <w:rPr>
+                <w:b/>
+                <w:bCs/>
+              </w:rPr>
+              <w:t>Gestión de catalogo</w:t>
+            </w:r>
+          </w:p>
+        </w:tc>
+      </w:tr>
+      <w:tr>
+        <w:trPr>
+          <w:trHeight w:val="360" w:hRule="atLeast"/>
+        </w:trPr>
+        <w:tc>
+          <w:tcPr>
+            <w:tcW w:w="8838" w:type="dxa"/>
+            <w:tcBorders>
+              <w:top w:val="single" w:sz="4" w:space="0" w:color="000000"/>
+              <w:left w:val="single" w:sz="4" w:space="0" w:color="000000"/>
+              <w:bottom w:val="single" w:sz="4" w:space="0" w:color="000000"/>
+              <w:right w:val="single" w:sz="4" w:space="0" w:color="000000"/>
+            </w:tcBorders>
+          </w:tcPr>
+          <w:p>
+            <w:pPr>
+              <w:pStyle w:val="TableContents"/>
+              <w:widowControl w:val="false"/>
+              <w:rPr/>
+            </w:pPr>
+            <w:r>
+              <w:rPr/>
+              <w:t>Requerimientos funcionales</w:t>
+            </w:r>
+          </w:p>
+          <w:p>
+            <w:pPr>
+              <w:pStyle w:val="TableContents"/>
+              <w:widowControl w:val="false"/>
+              <w:rPr/>
+            </w:pPr>
+            <w:r>
+              <w:rPr/>
+            </w:r>
+          </w:p>
+          <w:p>
+            <w:pPr>
+              <w:pStyle w:val="TableContents"/>
+              <w:widowControl w:val="false"/>
               <w:numPr>
                 <w:ilvl w:val="0"/>
-                <w:numId w:val="6"/>
+                <w:numId w:val="7"/>
               </w:numPr>
               <w:rPr/>
             </w:pPr>
             <w:r>
               <w:rPr/>
-              <w:t>Se podran ver los productos ofrecidos por URARA</w:t>
+              <w:t>El sistema mostrara los productos ofrecidos por URARA.</w:t>
             </w:r>
           </w:p>
           <w:p>
             <w:pPr>
               <w:pStyle w:val="TableContents"/>
+              <w:widowControl w:val="false"/>
               <w:numPr>
                 <w:ilvl w:val="0"/>
-                <w:numId w:val="6"/>
+                <w:numId w:val="7"/>
               </w:numPr>
               <w:rPr/>
             </w:pPr>
             <w:r>
               <w:rPr/>
-              <w:t>Se podra ver la informacion del producto seleccionado</w:t>
+              <w:t xml:space="preserve">El sistema podrá visualizar la descripción del producto seleccionado. </w:t>
             </w:r>
           </w:p>
           <w:p>
             <w:pPr>
               <w:pStyle w:val="TableContents"/>
+              <w:widowControl w:val="false"/>
               <w:numPr>
                 <w:ilvl w:val="0"/>
-                <w:numId w:val="6"/>
+                <w:numId w:val="7"/>
               </w:numPr>
               <w:rPr/>
             </w:pPr>
             <w:r>
               <w:rPr/>
-              <w:t>Se podra buscar un producto por nombre</w:t>
+              <w:t>El sistema permitirá buscar un producto especifico por su nombre.</w:t>
             </w:r>
           </w:p>
         </w:tc>
@@ -2600,12 +2282,15 @@
           <w:bottom w:w="55" w:type="dxa"/>
           <w:right w:w="55" w:type="dxa"/>
         </w:tblCellMar>
+        <w:tblLook w:val="04a0" w:noHBand="0" w:noVBand="1" w:firstColumn="1" w:lastRow="0" w:lastColumn="0" w:firstRow="1"/>
       </w:tblPr>
       <w:tblGrid>
         <w:gridCol w:w="8838"/>
       </w:tblGrid>
       <w:tr>
-        <w:trPr/>
+        <w:trPr>
+          <w:trHeight w:val="277" w:hRule="atLeast"/>
+        </w:trPr>
         <w:tc>
           <w:tcPr>
             <w:tcW w:w="8838" w:type="dxa"/>
@@ -2620,17 +2305,27 @@
             <w:pPr>
               <w:pStyle w:val="TableContents"/>
               <w:widowControl w:val="false"/>
-              <w:rPr/>
-            </w:pPr>
-            <w:r>
-              <w:rPr/>
-              <w:t>Gestión de usuario</w:t>
+              <w:jc w:val="center"/>
+              <w:rPr>
+                <w:b/>
+                <w:b/>
+                <w:bCs/>
+              </w:rPr>
+            </w:pPr>
+            <w:r>
+              <w:rPr>
+                <w:b/>
+                <w:bCs/>
+              </w:rPr>
+              <w:t>Gestión de usuarios</w:t>
             </w:r>
           </w:p>
         </w:tc>
       </w:tr>
       <w:tr>
-        <w:trPr/>
+        <w:trPr>
+          <w:trHeight w:val="2064" w:hRule="atLeast"/>
+        </w:trPr>
         <w:tc>
           <w:tcPr>
             <w:tcW w:w="8838" w:type="dxa"/>
@@ -2648,157 +2343,145 @@
             </w:pPr>
             <w:r>
               <w:rPr/>
-              <w:t>Requeimientos no funcionales</w:t>
+              <w:t>Requerimientos no funcionales</w:t>
+            </w:r>
+          </w:p>
+          <w:p>
+            <w:pPr>
+              <w:pStyle w:val="TableContents"/>
+              <w:widowControl w:val="false"/>
+              <w:rPr/>
+            </w:pPr>
+            <w:r>
+              <w:rPr/>
+            </w:r>
+          </w:p>
+          <w:p>
+            <w:pPr>
+              <w:pStyle w:val="TableContents"/>
+              <w:widowControl w:val="false"/>
+              <w:numPr>
+                <w:ilvl w:val="0"/>
+                <w:numId w:val="2"/>
+              </w:numPr>
+              <w:rPr/>
+            </w:pPr>
+            <w:r>
+              <w:rPr/>
+              <w:t xml:space="preserve">El sistema validara que el usuario exista en la base de datos. </w:t>
+            </w:r>
+          </w:p>
+          <w:p>
+            <w:pPr>
+              <w:pStyle w:val="TableContents"/>
+              <w:widowControl w:val="false"/>
+              <w:numPr>
+                <w:ilvl w:val="0"/>
+                <w:numId w:val="2"/>
+              </w:numPr>
+              <w:rPr/>
+            </w:pPr>
+            <w:r>
+              <w:rPr/>
+              <w:t>El sistema validara que la contraseña del usuario sea correcta.</w:t>
+            </w:r>
+          </w:p>
+          <w:p>
+            <w:pPr>
+              <w:pStyle w:val="TableContents"/>
+              <w:widowControl w:val="false"/>
+              <w:numPr>
+                <w:ilvl w:val="0"/>
+                <w:numId w:val="2"/>
+              </w:numPr>
+              <w:rPr/>
+            </w:pPr>
+            <w:r>
+              <w:rPr/>
+              <w:t>El sistema validara que los datos de registro de usuario correspondan a su tipo requerido.</w:t>
+            </w:r>
+          </w:p>
+          <w:p>
+            <w:pPr>
+              <w:pStyle w:val="TableContents"/>
+              <w:widowControl w:val="false"/>
+              <w:numPr>
+                <w:ilvl w:val="0"/>
+                <w:numId w:val="2"/>
+              </w:numPr>
+              <w:rPr/>
+            </w:pPr>
+            <w:r>
+              <w:rPr/>
+              <w:t>El sistema podrá confirmar por medio de correo electrónico la creación de la cuenta para activación.</w:t>
+            </w:r>
+          </w:p>
+          <w:p>
+            <w:pPr>
+              <w:pStyle w:val="TableContents"/>
+              <w:widowControl w:val="false"/>
+              <w:numPr>
+                <w:ilvl w:val="0"/>
+                <w:numId w:val="2"/>
+              </w:numPr>
+              <w:rPr/>
+            </w:pPr>
+            <w:r>
+              <w:rPr/>
+              <w:t>El sistema enviara mensajes de alerta cuando ocurra un error.</w:t>
+            </w:r>
+          </w:p>
+          <w:p>
+            <w:pPr>
+              <w:pStyle w:val="TableContents"/>
+              <w:widowControl w:val="false"/>
+              <w:numPr>
+                <w:ilvl w:val="0"/>
+                <w:numId w:val="2"/>
+              </w:numPr>
+              <w:rPr/>
+            </w:pPr>
+            <w:r>
+              <w:rPr/>
+              <w:t xml:space="preserve">El sistema permitirá que el </w:t>
+            </w:r>
+            <w:r>
+              <w:rPr>
+                <w:shd w:fill="auto" w:val="clear"/>
+              </w:rPr>
+              <w:t>moderador</w:t>
+            </w:r>
+            <w:r>
+              <w:rPr/>
+              <w:t xml:space="preserve"> solo pueda agregar productos, categorías y tallas.</w:t>
+            </w:r>
+          </w:p>
+          <w:p>
+            <w:pPr>
+              <w:pStyle w:val="TableContents"/>
+              <w:widowControl w:val="false"/>
+              <w:numPr>
+                <w:ilvl w:val="0"/>
+                <w:numId w:val="2"/>
+              </w:numPr>
+              <w:rPr>
+                <w:highlight w:val="none"/>
+                <w:shd w:fill="auto" w:val="clear"/>
+              </w:rPr>
+            </w:pPr>
+            <w:r>
+              <w:rPr>
+                <w:shd w:fill="auto" w:val="clear"/>
+              </w:rPr>
+              <w:t>El sistema permitirá que el administrador pueda editar o deshabilitar productos, categorías, tallas y crear nuevas cuentas.</w:t>
             </w:r>
           </w:p>
         </w:tc>
       </w:tr>
       <w:tr>
-        <w:trPr/>
-        <w:tc>
-          <w:tcPr>
-            <w:tcW w:w="8838" w:type="dxa"/>
-            <w:tcBorders>
-              <w:left w:val="single" w:sz="4" w:space="0" w:color="000000"/>
-              <w:bottom w:val="single" w:sz="4" w:space="0" w:color="000000"/>
-              <w:right w:val="single" w:sz="4" w:space="0" w:color="000000"/>
-            </w:tcBorders>
-          </w:tcPr>
-          <w:p>
-            <w:pPr>
-              <w:pStyle w:val="TableContents"/>
-              <w:widowControl w:val="false"/>
-              <w:numPr>
-                <w:ilvl w:val="0"/>
-                <w:numId w:val="3"/>
-              </w:numPr>
-              <w:rPr/>
-            </w:pPr>
-            <w:r>
-              <w:rPr/>
-              <w:t>Validar que el usuario exista en la base de datos</w:t>
-            </w:r>
-          </w:p>
-          <w:p>
-            <w:pPr>
-              <w:pStyle w:val="TableContents"/>
-              <w:widowControl w:val="false"/>
-              <w:numPr>
-                <w:ilvl w:val="0"/>
-                <w:numId w:val="3"/>
-              </w:numPr>
-              <w:rPr/>
-            </w:pPr>
-            <w:r>
-              <w:rPr/>
-              <w:t>Validar que la contraseña de usuario sea correcta</w:t>
-            </w:r>
-          </w:p>
-          <w:p>
-            <w:pPr>
-              <w:pStyle w:val="TableContents"/>
-              <w:widowControl w:val="false"/>
-              <w:numPr>
-                <w:ilvl w:val="0"/>
-                <w:numId w:val="3"/>
-              </w:numPr>
-              <w:rPr/>
-            </w:pPr>
-            <w:r>
-              <w:rPr/>
-              <w:t>Validar que los datos de registro de usuario corresponda a su tipo requerido</w:t>
-            </w:r>
-          </w:p>
-          <w:p>
-            <w:pPr>
-              <w:pStyle w:val="TableContents"/>
-              <w:widowControl w:val="false"/>
-              <w:numPr>
-                <w:ilvl w:val="0"/>
-                <w:numId w:val="3"/>
-              </w:numPr>
-              <w:rPr/>
-            </w:pPr>
-            <w:r>
-              <w:rPr/>
-              <w:t>Confirmar por medio de correo electronico la creacion de la cuenta para activacion</w:t>
-            </w:r>
-          </w:p>
-          <w:p>
-            <w:pPr>
-              <w:pStyle w:val="TableContents"/>
-              <w:widowControl w:val="false"/>
-              <w:numPr>
-                <w:ilvl w:val="0"/>
-                <w:numId w:val="3"/>
-              </w:numPr>
-              <w:rPr/>
-            </w:pPr>
-            <w:r>
-              <w:rPr/>
-              <w:t>Mensajes de alerta cuando occurra un error</w:t>
-            </w:r>
-          </w:p>
-          <w:p>
-            <w:pPr>
-              <w:pStyle w:val="TableContents"/>
-              <w:widowControl w:val="false"/>
-              <w:numPr>
-                <w:ilvl w:val="0"/>
-                <w:numId w:val="3"/>
-              </w:numPr>
-              <w:rPr/>
-            </w:pPr>
-            <w:r>
-              <w:rPr/>
-              <w:t>El moderador solo podra agregrar productos, categorias, tallas</w:t>
-            </w:r>
-          </w:p>
-          <w:p>
-            <w:pPr>
-              <w:pStyle w:val="TableContents"/>
-              <w:widowControl w:val="false"/>
-              <w:numPr>
-                <w:ilvl w:val="0"/>
-                <w:numId w:val="3"/>
-              </w:numPr>
-              <w:rPr/>
-            </w:pPr>
-            <w:r>
-              <w:rPr/>
-              <w:t>El administrador podra editar o deshabilitar productos, categorias, tallas y crear nuevas cuentas</w:t>
-            </w:r>
-          </w:p>
-        </w:tc>
-      </w:tr>
-    </w:tbl>
-    <w:p>
-      <w:pPr>
-        <w:pStyle w:val="Normal"/>
-        <w:rPr/>
-      </w:pPr>
-      <w:r>
-        <w:rPr/>
-      </w:r>
-    </w:p>
-    <w:tbl>
-      <w:tblPr>
-        <w:tblW w:w="5000" w:type="pct"/>
-        <w:jc w:val="left"/>
-        <w:tblInd w:w="-5" w:type="dxa"/>
-        <w:tblLayout w:type="fixed"/>
-        <w:tblCellMar>
-          <w:top w:w="55" w:type="dxa"/>
-          <w:left w:w="55" w:type="dxa"/>
-          <w:bottom w:w="55" w:type="dxa"/>
-          <w:right w:w="55" w:type="dxa"/>
-        </w:tblCellMar>
-      </w:tblPr>
-      <w:tblGrid>
-        <w:gridCol w:w="8838"/>
-      </w:tblGrid>
-      <w:tr>
-        <w:trPr/>
+        <w:trPr>
+          <w:trHeight w:val="360" w:hRule="atLeast"/>
+        </w:trPr>
         <w:tc>
           <w:tcPr>
             <w:tcW w:w="8838" w:type="dxa"/>
@@ -2812,121 +2495,28 @@
           <w:p>
             <w:pPr>
               <w:pStyle w:val="TableContents"/>
-              <w:rPr/>
-            </w:pPr>
-            <w:r>
-              <w:rPr/>
-              <w:t>Gestión de categoria</w:t>
+              <w:widowControl w:val="false"/>
+              <w:jc w:val="center"/>
+              <w:rPr>
+                <w:b/>
+                <w:b/>
+                <w:bCs/>
+              </w:rPr>
+            </w:pPr>
+            <w:r>
+              <w:rPr>
+                <w:b/>
+                <w:bCs/>
+              </w:rPr>
+              <w:t>Gestión de categoría</w:t>
             </w:r>
           </w:p>
         </w:tc>
       </w:tr>
       <w:tr>
-        <w:trPr/>
-        <w:tc>
-          <w:tcPr>
-            <w:tcW w:w="8838" w:type="dxa"/>
-            <w:tcBorders>
-              <w:left w:val="single" w:sz="4" w:space="0" w:color="000000"/>
-              <w:bottom w:val="single" w:sz="4" w:space="0" w:color="000000"/>
-              <w:right w:val="single" w:sz="4" w:space="0" w:color="000000"/>
-            </w:tcBorders>
-          </w:tcPr>
-          <w:p>
-            <w:pPr>
-              <w:pStyle w:val="TableContents"/>
-              <w:rPr/>
-            </w:pPr>
-            <w:r>
-              <w:rPr/>
-              <w:t>Requerimientos no funcionales</w:t>
-            </w:r>
-          </w:p>
-        </w:tc>
-      </w:tr>
-      <w:tr>
-        <w:trPr/>
-        <w:tc>
-          <w:tcPr>
-            <w:tcW w:w="8838" w:type="dxa"/>
-            <w:tcBorders>
-              <w:left w:val="single" w:sz="4" w:space="0" w:color="000000"/>
-              <w:bottom w:val="single" w:sz="4" w:space="0" w:color="000000"/>
-              <w:right w:val="single" w:sz="4" w:space="0" w:color="000000"/>
-            </w:tcBorders>
-          </w:tcPr>
-          <w:p>
-            <w:pPr>
-              <w:pStyle w:val="TableContents"/>
-              <w:numPr>
-                <w:ilvl w:val="0"/>
-                <w:numId w:val="7"/>
-              </w:numPr>
-              <w:rPr/>
-            </w:pPr>
-            <w:r>
-              <w:rPr/>
-              <w:t>Validar que la categoria que se va agregar no se encuentre registrada</w:t>
-            </w:r>
-          </w:p>
-          <w:p>
-            <w:pPr>
-              <w:pStyle w:val="TableContents"/>
-              <w:numPr>
-                <w:ilvl w:val="0"/>
-                <w:numId w:val="7"/>
-              </w:numPr>
-              <w:rPr/>
-            </w:pPr>
-            <w:r>
-              <w:rPr/>
-              <w:t xml:space="preserve">Validar que los campos obligatorios no esten vacios </w:t>
-            </w:r>
-          </w:p>
-          <w:p>
-            <w:pPr>
-              <w:pStyle w:val="TableContents"/>
-              <w:numPr>
-                <w:ilvl w:val="0"/>
-                <w:numId w:val="7"/>
-              </w:numPr>
-              <w:rPr/>
-            </w:pPr>
-            <w:r>
-              <w:rPr/>
-              <w:t>Mostrar mensaje de alerta cuando occurra un error</w:t>
-            </w:r>
-          </w:p>
-        </w:tc>
-      </w:tr>
-    </w:tbl>
-    <w:p>
-      <w:pPr>
-        <w:pStyle w:val="Normal"/>
-        <w:rPr/>
-      </w:pPr>
-      <w:r>
-        <w:rPr/>
-      </w:r>
-    </w:p>
-    <w:tbl>
-      <w:tblPr>
-        <w:tblW w:w="5000" w:type="pct"/>
-        <w:jc w:val="left"/>
-        <w:tblInd w:w="-5" w:type="dxa"/>
-        <w:tblLayout w:type="fixed"/>
-        <w:tblCellMar>
-          <w:top w:w="55" w:type="dxa"/>
-          <w:left w:w="55" w:type="dxa"/>
-          <w:bottom w:w="55" w:type="dxa"/>
-          <w:right w:w="55" w:type="dxa"/>
-        </w:tblCellMar>
-      </w:tblPr>
-      <w:tblGrid>
-        <w:gridCol w:w="8838"/>
-      </w:tblGrid>
-      <w:tr>
-        <w:trPr/>
+        <w:trPr>
+          <w:trHeight w:val="360" w:hRule="atLeast"/>
+        </w:trPr>
         <w:tc>
           <w:tcPr>
             <w:tcW w:w="8838" w:type="dxa"/>
@@ -2940,121 +2530,75 @@
           <w:p>
             <w:pPr>
               <w:pStyle w:val="TableContents"/>
-              <w:rPr/>
-            </w:pPr>
-            <w:r>
-              <w:rPr/>
-              <w:t>Gestión de productos</w:t>
+              <w:widowControl w:val="false"/>
+              <w:rPr/>
+            </w:pPr>
+            <w:r>
+              <w:rPr/>
+              <w:t>Requerimientos no funcionales</w:t>
+            </w:r>
+          </w:p>
+          <w:p>
+            <w:pPr>
+              <w:pStyle w:val="TableContents"/>
+              <w:widowControl w:val="false"/>
+              <w:rPr/>
+            </w:pPr>
+            <w:r>
+              <w:rPr/>
+            </w:r>
+          </w:p>
+          <w:p>
+            <w:pPr>
+              <w:pStyle w:val="TableContents"/>
+              <w:widowControl w:val="false"/>
+              <w:numPr>
+                <w:ilvl w:val="0"/>
+                <w:numId w:val="4"/>
+              </w:numPr>
+              <w:rPr/>
+            </w:pPr>
+            <w:r>
+              <w:rPr/>
+              <w:t>El sistema validara que la categoría que se va agregar no se encuentre registrada.</w:t>
+            </w:r>
+          </w:p>
+          <w:p>
+            <w:pPr>
+              <w:pStyle w:val="TableContents"/>
+              <w:widowControl w:val="false"/>
+              <w:numPr>
+                <w:ilvl w:val="0"/>
+                <w:numId w:val="4"/>
+              </w:numPr>
+              <w:rPr/>
+            </w:pPr>
+            <w:r>
+              <w:rPr/>
+              <w:t xml:space="preserve">El sistema validara que los campos obligatorios no estén vacíos. </w:t>
+            </w:r>
+          </w:p>
+          <w:p>
+            <w:pPr>
+              <w:pStyle w:val="TableContents"/>
+              <w:widowControl w:val="false"/>
+              <w:numPr>
+                <w:ilvl w:val="0"/>
+                <w:numId w:val="4"/>
+              </w:numPr>
+              <w:rPr/>
+            </w:pPr>
+            <w:r>
+              <w:rPr/>
+              <w:t>El sistema mostrara mensajes de alerta cuando ocurra un error.</w:t>
             </w:r>
           </w:p>
         </w:tc>
       </w:tr>
       <w:tr>
-        <w:trPr/>
-        <w:tc>
-          <w:tcPr>
-            <w:tcW w:w="8838" w:type="dxa"/>
-            <w:tcBorders>
-              <w:left w:val="single" w:sz="4" w:space="0" w:color="000000"/>
-              <w:bottom w:val="single" w:sz="4" w:space="0" w:color="000000"/>
-              <w:right w:val="single" w:sz="4" w:space="0" w:color="000000"/>
-            </w:tcBorders>
-          </w:tcPr>
-          <w:p>
-            <w:pPr>
-              <w:pStyle w:val="TableContents"/>
-              <w:rPr/>
-            </w:pPr>
-            <w:r>
-              <w:rPr/>
-              <w:t>Requerimientos no funcionales</w:t>
-            </w:r>
-          </w:p>
-        </w:tc>
-      </w:tr>
-      <w:tr>
-        <w:trPr/>
-        <w:tc>
-          <w:tcPr>
-            <w:tcW w:w="8838" w:type="dxa"/>
-            <w:tcBorders>
-              <w:left w:val="single" w:sz="4" w:space="0" w:color="000000"/>
-              <w:bottom w:val="single" w:sz="4" w:space="0" w:color="000000"/>
-              <w:right w:val="single" w:sz="4" w:space="0" w:color="000000"/>
-            </w:tcBorders>
-          </w:tcPr>
-          <w:p>
-            <w:pPr>
-              <w:pStyle w:val="TableContents"/>
-              <w:numPr>
-                <w:ilvl w:val="0"/>
-                <w:numId w:val="8"/>
-              </w:numPr>
-              <w:rPr/>
-            </w:pPr>
-            <w:r>
-              <w:rPr/>
-              <w:t>Validar que los campos requeridos no esten vacios</w:t>
-            </w:r>
-          </w:p>
-          <w:p>
-            <w:pPr>
-              <w:pStyle w:val="TableContents"/>
-              <w:numPr>
-                <w:ilvl w:val="0"/>
-                <w:numId w:val="8"/>
-              </w:numPr>
-              <w:rPr/>
-            </w:pPr>
-            <w:r>
-              <w:rPr/>
-              <w:t>Validar que la referencia del producto no se encuentre registrada</w:t>
-            </w:r>
-          </w:p>
-          <w:p>
-            <w:pPr>
-              <w:pStyle w:val="TableContents"/>
-              <w:numPr>
-                <w:ilvl w:val="0"/>
-                <w:numId w:val="8"/>
-              </w:numPr>
-              <w:rPr/>
-            </w:pPr>
-            <w:r>
-              <w:rPr/>
-              <w:t>Mostrar mensajes de alerta cuando se requiera</w:t>
-            </w:r>
-          </w:p>
-        </w:tc>
-      </w:tr>
-    </w:tbl>
-    <w:p>
-      <w:pPr>
-        <w:pStyle w:val="Normal"/>
-        <w:rPr/>
-      </w:pPr>
-      <w:r>
-        <w:rPr/>
-      </w:r>
-    </w:p>
-    <w:tbl>
-      <w:tblPr>
-        <w:tblW w:w="5000" w:type="pct"/>
-        <w:jc w:val="left"/>
-        <w:tblInd w:w="-5" w:type="dxa"/>
-        <w:tblLayout w:type="fixed"/>
-        <w:tblCellMar>
-          <w:top w:w="55" w:type="dxa"/>
-          <w:left w:w="55" w:type="dxa"/>
-          <w:bottom w:w="55" w:type="dxa"/>
-          <w:right w:w="55" w:type="dxa"/>
-        </w:tblCellMar>
-      </w:tblPr>
-      <w:tblGrid>
-        <w:gridCol w:w="8838"/>
-      </w:tblGrid>
-      <w:tr>
-        <w:trPr/>
+        <w:trPr>
+          <w:trHeight w:val="360" w:hRule="atLeast"/>
+        </w:trPr>
         <w:tc>
           <w:tcPr>
             <w:tcW w:w="8838" w:type="dxa"/>
@@ -3068,21 +2612,33 @@
           <w:p>
             <w:pPr>
               <w:pStyle w:val="TableContents"/>
-              <w:rPr/>
-            </w:pPr>
-            <w:r>
-              <w:rPr/>
-              <w:t>Gestión de catalogo</w:t>
+              <w:widowControl w:val="false"/>
+              <w:jc w:val="center"/>
+              <w:rPr>
+                <w:b/>
+                <w:b/>
+                <w:bCs/>
+              </w:rPr>
+            </w:pPr>
+            <w:r>
+              <w:rPr>
+                <w:b/>
+                <w:bCs/>
+              </w:rPr>
+              <w:t>Gestión de productos</w:t>
             </w:r>
           </w:p>
         </w:tc>
       </w:tr>
       <w:tr>
-        <w:trPr/>
+        <w:trPr>
+          <w:trHeight w:val="360" w:hRule="atLeast"/>
+        </w:trPr>
         <w:tc>
           <w:tcPr>
             <w:tcW w:w="8838" w:type="dxa"/>
             <w:tcBorders>
+              <w:top w:val="single" w:sz="4" w:space="0" w:color="000000"/>
               <w:left w:val="single" w:sz="4" w:space="0" w:color="000000"/>
               <w:bottom w:val="single" w:sz="4" w:space="0" w:color="000000"/>
               <w:right w:val="single" w:sz="4" w:space="0" w:color="000000"/>
@@ -3091,21 +2647,80 @@
           <w:p>
             <w:pPr>
               <w:pStyle w:val="TableContents"/>
+              <w:widowControl w:val="false"/>
               <w:rPr/>
             </w:pPr>
             <w:r>
               <w:rPr/>
               <w:t>Requerimientos no funcionales</w:t>
+            </w:r>
+          </w:p>
+          <w:p>
+            <w:pPr>
+              <w:pStyle w:val="TableContents"/>
+              <w:widowControl w:val="false"/>
+              <w:rPr/>
+            </w:pPr>
+            <w:r>
+              <w:rPr/>
+            </w:r>
+          </w:p>
+          <w:p>
+            <w:pPr>
+              <w:pStyle w:val="TableContents"/>
+              <w:widowControl w:val="false"/>
+              <w:numPr>
+                <w:ilvl w:val="0"/>
+                <w:numId w:val="6"/>
+              </w:numPr>
+              <w:rPr/>
+            </w:pPr>
+            <w:r>
+              <w:rPr/>
+              <w:t xml:space="preserve">El sistema validara los campos requeridos que estén vacíos. </w:t>
+            </w:r>
+          </w:p>
+          <w:p>
+            <w:pPr>
+              <w:pStyle w:val="TableContents"/>
+              <w:widowControl w:val="false"/>
+              <w:numPr>
+                <w:ilvl w:val="0"/>
+                <w:numId w:val="6"/>
+              </w:numPr>
+              <w:rPr/>
+            </w:pPr>
+            <w:r>
+              <w:rPr/>
+              <w:t xml:space="preserve">El sistema validara que la referencia del producto no se encuentra registrada. </w:t>
+            </w:r>
+          </w:p>
+          <w:p>
+            <w:pPr>
+              <w:pStyle w:val="TableContents"/>
+              <w:widowControl w:val="false"/>
+              <w:numPr>
+                <w:ilvl w:val="0"/>
+                <w:numId w:val="6"/>
+              </w:numPr>
+              <w:rPr/>
+            </w:pPr>
+            <w:r>
+              <w:rPr/>
+              <w:t>El sistema mostrara mensajes de alerta cuando se requiera.</w:t>
             </w:r>
           </w:p>
         </w:tc>
       </w:tr>
       <w:tr>
-        <w:trPr/>
+        <w:trPr>
+          <w:trHeight w:val="360" w:hRule="atLeast"/>
+        </w:trPr>
         <w:tc>
           <w:tcPr>
             <w:tcW w:w="8838" w:type="dxa"/>
             <w:tcBorders>
+              <w:top w:val="single" w:sz="4" w:space="0" w:color="000000"/>
               <w:left w:val="single" w:sz="4" w:space="0" w:color="000000"/>
               <w:bottom w:val="single" w:sz="4" w:space="0" w:color="000000"/>
               <w:right w:val="single" w:sz="4" w:space="0" w:color="000000"/>
@@ -3114,75 +2729,97 @@
           <w:p>
             <w:pPr>
               <w:pStyle w:val="TableContents"/>
+              <w:widowControl w:val="false"/>
+              <w:jc w:val="center"/>
+              <w:rPr>
+                <w:b/>
+                <w:b/>
+                <w:bCs/>
+              </w:rPr>
+            </w:pPr>
+            <w:r>
+              <w:rPr>
+                <w:b/>
+                <w:bCs/>
+              </w:rPr>
+              <w:t>Gestión de catalogo</w:t>
+            </w:r>
+          </w:p>
+        </w:tc>
+      </w:tr>
+      <w:tr>
+        <w:trPr>
+          <w:trHeight w:val="1526" w:hRule="atLeast"/>
+        </w:trPr>
+        <w:tc>
+          <w:tcPr>
+            <w:tcW w:w="8838" w:type="dxa"/>
+            <w:tcBorders>
+              <w:top w:val="single" w:sz="4" w:space="0" w:color="000000"/>
+              <w:left w:val="single" w:sz="4" w:space="0" w:color="000000"/>
+              <w:bottom w:val="single" w:sz="4" w:space="0" w:color="000000"/>
+              <w:right w:val="single" w:sz="4" w:space="0" w:color="000000"/>
+            </w:tcBorders>
+          </w:tcPr>
+          <w:p>
+            <w:pPr>
+              <w:pStyle w:val="TableContents"/>
+              <w:widowControl w:val="false"/>
+              <w:rPr/>
+            </w:pPr>
+            <w:r>
+              <w:rPr/>
+              <w:t>Requerimientos no funcionales</w:t>
+            </w:r>
+          </w:p>
+          <w:p>
+            <w:pPr>
+              <w:pStyle w:val="TableContents"/>
+              <w:widowControl w:val="false"/>
               <w:numPr>
                 <w:ilvl w:val="0"/>
-                <w:numId w:val="9"/>
+                <w:numId w:val="8"/>
               </w:numPr>
               <w:rPr/>
             </w:pPr>
             <w:r>
               <w:rPr/>
-              <w:t>Que se muestre correctamente la informacion del producto seleccionado</w:t>
+              <w:t>El sistema mostrara correctamente la información del producto seleccionado.</w:t>
             </w:r>
           </w:p>
           <w:p>
             <w:pPr>
               <w:pStyle w:val="TableContents"/>
+              <w:widowControl w:val="false"/>
               <w:numPr>
                 <w:ilvl w:val="0"/>
-                <w:numId w:val="9"/>
+                <w:numId w:val="8"/>
               </w:numPr>
               <w:rPr/>
             </w:pPr>
             <w:r>
               <w:rPr/>
-              <w:t>Que el sitio sea visualmente agradable a la vista y entendible</w:t>
+              <w:t>El sistema permite que el sitio sea agradable y entendible.</w:t>
             </w:r>
           </w:p>
           <w:p>
             <w:pPr>
               <w:pStyle w:val="TableContents"/>
+              <w:widowControl w:val="false"/>
               <w:numPr>
                 <w:ilvl w:val="0"/>
-                <w:numId w:val="9"/>
+                <w:numId w:val="8"/>
               </w:numPr>
               <w:rPr/>
             </w:pPr>
             <w:r>
               <w:rPr/>
-              <w:t>El sitio debe de adaptarse a cuarquier dispositivo</w:t>
+              <w:t>El sistema permitirá que el sitio sea responsivo.</w:t>
             </w:r>
           </w:p>
         </w:tc>
       </w:tr>
     </w:tbl>
-    <w:p>
-      <w:pPr>
-        <w:pStyle w:val="Normal"/>
-        <w:rPr/>
-      </w:pPr>
-      <w:r>
-        <w:rPr/>
-      </w:r>
-    </w:p>
-    <w:p>
-      <w:pPr>
-        <w:pStyle w:val="Normal"/>
-        <w:rPr/>
-      </w:pPr>
-      <w:r>
-        <w:rPr/>
-      </w:r>
-    </w:p>
-    <w:p>
-      <w:pPr>
-        <w:pStyle w:val="Normal"/>
-        <w:rPr/>
-      </w:pPr>
-      <w:r>
-        <w:rPr/>
-      </w:r>
-    </w:p>
     <w:p>
       <w:pPr>
         <w:pStyle w:val="Normal"/>
@@ -3310,16 +2947,69 @@
     <w:p>
       <w:pPr>
         <w:pStyle w:val="ListParagraph"/>
-        <w:numPr>
-          <w:ilvl w:val="0"/>
-          <w:numId w:val="1"/>
-        </w:numPr>
         <w:jc w:val="both"/>
         <w:rPr/>
       </w:pPr>
       <w:r>
         <w:rPr/>
-        <w:t>Integrantes del equipo invitados en JIRA</w:t>
+      </w:r>
+    </w:p>
+    <w:p>
+      <w:pPr>
+        <w:pStyle w:val="ListParagraph"/>
+        <w:jc w:val="both"/>
+        <w:rPr/>
+      </w:pPr>
+      <w:r>
+        <w:rPr/>
+      </w:r>
+    </w:p>
+    <w:p>
+      <w:pPr>
+        <w:pStyle w:val="ListParagraph"/>
+        <w:jc w:val="both"/>
+        <w:rPr/>
+      </w:pPr>
+      <w:r>
+        <w:rPr/>
+        <w:drawing>
+          <wp:inline distT="0" distB="0" distL="0" distR="0">
+            <wp:extent cx="5612130" cy="2545715"/>
+            <wp:effectExtent l="0" t="0" r="0" b="0"/>
+            <wp:docPr id="1" name="Imagen 15" descr=""/>
+            <wp:cNvGraphicFramePr>
+              <a:graphicFrameLocks xmlns:a="http://schemas.openxmlformats.org/drawingml/2006/main" noChangeAspect="1"/>
+            </wp:cNvGraphicFramePr>
+            <a:graphic xmlns:a="http://schemas.openxmlformats.org/drawingml/2006/main">
+              <a:graphicData uri="http://schemas.openxmlformats.org/drawingml/2006/picture">
+                <pic:pic xmlns:pic="http://schemas.openxmlformats.org/drawingml/2006/picture">
+                  <pic:nvPicPr>
+                    <pic:cNvPr id="1" name="Imagen 15" descr=""/>
+                    <pic:cNvPicPr>
+                      <a:picLocks noChangeAspect="1" noChangeArrowheads="1"/>
+                    </pic:cNvPicPr>
+                  </pic:nvPicPr>
+                  <pic:blipFill>
+                    <a:blip r:embed="rId2"/>
+                    <a:srcRect l="0" t="15487" r="0" b="0"/>
+                    <a:stretch>
+                      <a:fillRect/>
+                    </a:stretch>
+                  </pic:blipFill>
+                  <pic:spPr bwMode="auto">
+                    <a:xfrm>
+                      <a:off x="0" y="0"/>
+                      <a:ext cx="5612130" cy="2545715"/>
+                    </a:xfrm>
+                    <a:prstGeom prst="rect">
+                      <a:avLst/>
+                    </a:prstGeom>
+                  </pic:spPr>
+                </pic:pic>
+              </a:graphicData>
+            </a:graphic>
+          </wp:inline>
+        </w:drawing>
       </w:r>
     </w:p>
     <w:p>
@@ -3334,7 +3024,74 @@
       </w:pPr>
       <w:r>
         <w:rPr/>
-        <w:t>Épicas e historias de usuario (Por lo menos una épica) (Hoja de Ruta)</w:t>
+        <w:t>Integrantes del equipo invitados en JIRA</w:t>
+      </w:r>
+    </w:p>
+    <w:p>
+      <w:pPr>
+        <w:pStyle w:val="ListParagraph"/>
+        <w:rPr/>
+      </w:pPr>
+      <w:r>
+        <w:rPr/>
+      </w:r>
+    </w:p>
+    <w:p>
+      <w:pPr>
+        <w:pStyle w:val="ListParagraph"/>
+        <w:jc w:val="both"/>
+        <w:rPr/>
+      </w:pPr>
+      <w:r>
+        <w:rPr/>
+        <w:drawing>
+          <wp:inline distT="0" distB="0" distL="0" distR="0">
+            <wp:extent cx="5429250" cy="1323975"/>
+            <wp:effectExtent l="0" t="0" r="0" b="0"/>
+            <wp:docPr id="2" name="Imagen 14" descr=""/>
+            <wp:cNvGraphicFramePr>
+              <a:graphicFrameLocks xmlns:a="http://schemas.openxmlformats.org/drawingml/2006/main" noChangeAspect="1"/>
+            </wp:cNvGraphicFramePr>
+            <a:graphic xmlns:a="http://schemas.openxmlformats.org/drawingml/2006/main">
+              <a:graphicData uri="http://schemas.openxmlformats.org/drawingml/2006/picture">
+                <pic:pic xmlns:pic="http://schemas.openxmlformats.org/drawingml/2006/picture">
+                  <pic:nvPicPr>
+                    <pic:cNvPr id="2" name="Imagen 14" descr=""/>
+                    <pic:cNvPicPr>
+                      <a:picLocks noChangeAspect="1" noChangeArrowheads="1"/>
+                    </pic:cNvPicPr>
+                  </pic:nvPicPr>
+                  <pic:blipFill>
+                    <a:blip r:embed="rId3"/>
+                    <a:stretch>
+                      <a:fillRect/>
+                    </a:stretch>
+                  </pic:blipFill>
+                  <pic:spPr bwMode="auto">
+                    <a:xfrm>
+                      <a:off x="0" y="0"/>
+                      <a:ext cx="5429250" cy="1323975"/>
+                    </a:xfrm>
+                    <a:prstGeom prst="rect">
+                      <a:avLst/>
+                    </a:prstGeom>
+                  </pic:spPr>
+                </pic:pic>
+              </a:graphicData>
+            </a:graphic>
+          </wp:inline>
+        </w:drawing>
+      </w:r>
+    </w:p>
+    <w:p>
+      <w:pPr>
+        <w:pStyle w:val="Normal"/>
+        <w:ind w:left="360" w:hanging="0"/>
+        <w:jc w:val="both"/>
+        <w:rPr/>
+      </w:pPr>
+      <w:r>
+        <w:rPr/>
       </w:r>
     </w:p>
     <w:p>
@@ -3349,25 +3106,350 @@
       </w:pPr>
       <w:r>
         <w:rPr/>
+        <w:t>Épicas e historias de usuario (Por lo menos una épica) (Hoja de Ruta)</w:t>
+      </w:r>
+    </w:p>
+    <w:p>
+      <w:pPr>
+        <w:pStyle w:val="ListParagraph"/>
+        <w:rPr/>
+      </w:pPr>
+      <w:r>
+        <w:rPr/>
+      </w:r>
+    </w:p>
+    <w:p>
+      <w:pPr>
+        <w:pStyle w:val="ListParagraph"/>
+        <w:jc w:val="both"/>
+        <w:rPr/>
+      </w:pPr>
+      <w:r>
+        <w:rPr/>
+      </w:r>
+    </w:p>
+    <w:p>
+      <w:pPr>
+        <w:pStyle w:val="ListParagraph"/>
+        <w:jc w:val="both"/>
+        <w:rPr/>
+      </w:pPr>
+      <w:r>
+        <w:rPr/>
+        <w:drawing>
+          <wp:inline distT="0" distB="0" distL="0" distR="0">
+            <wp:extent cx="5612130" cy="2555240"/>
+            <wp:effectExtent l="0" t="0" r="0" b="0"/>
+            <wp:docPr id="3" name="Imagen 13" descr=""/>
+            <wp:cNvGraphicFramePr>
+              <a:graphicFrameLocks xmlns:a="http://schemas.openxmlformats.org/drawingml/2006/main" noChangeAspect="1"/>
+            </wp:cNvGraphicFramePr>
+            <a:graphic xmlns:a="http://schemas.openxmlformats.org/drawingml/2006/main">
+              <a:graphicData uri="http://schemas.openxmlformats.org/drawingml/2006/picture">
+                <pic:pic xmlns:pic="http://schemas.openxmlformats.org/drawingml/2006/picture">
+                  <pic:nvPicPr>
+                    <pic:cNvPr id="3" name="Imagen 13" descr=""/>
+                    <pic:cNvPicPr>
+                      <a:picLocks noChangeAspect="1" noChangeArrowheads="1"/>
+                    </pic:cNvPicPr>
+                  </pic:nvPicPr>
+                  <pic:blipFill>
+                    <a:blip r:embed="rId4"/>
+                    <a:srcRect l="0" t="15179" r="0" b="0"/>
+                    <a:stretch>
+                      <a:fillRect/>
+                    </a:stretch>
+                  </pic:blipFill>
+                  <pic:spPr bwMode="auto">
+                    <a:xfrm>
+                      <a:off x="0" y="0"/>
+                      <a:ext cx="5612130" cy="2555240"/>
+                    </a:xfrm>
+                    <a:prstGeom prst="rect">
+                      <a:avLst/>
+                    </a:prstGeom>
+                  </pic:spPr>
+                </pic:pic>
+              </a:graphicData>
+            </a:graphic>
+          </wp:inline>
+        </w:drawing>
+      </w:r>
+    </w:p>
+    <w:p>
+      <w:pPr>
+        <w:pStyle w:val="ListParagraph"/>
+        <w:rPr/>
+      </w:pPr>
+      <w:r>
+        <w:rPr/>
+      </w:r>
+    </w:p>
+    <w:p>
+      <w:pPr>
+        <w:pStyle w:val="ListParagraph"/>
+        <w:jc w:val="both"/>
+        <w:rPr/>
+      </w:pPr>
+      <w:r>
+        <w:rPr/>
+      </w:r>
+    </w:p>
+    <w:p>
+      <w:pPr>
+        <w:pStyle w:val="ListParagraph"/>
+        <w:jc w:val="both"/>
+        <w:rPr/>
+      </w:pPr>
+      <w:r>
+        <w:rPr/>
+        <w:drawing>
+          <wp:inline distT="0" distB="0" distL="0" distR="0">
+            <wp:extent cx="5612130" cy="2688590"/>
+            <wp:effectExtent l="0" t="0" r="0" b="0"/>
+            <wp:docPr id="4" name="Imagen 12" descr=""/>
+            <wp:cNvGraphicFramePr>
+              <a:graphicFrameLocks xmlns:a="http://schemas.openxmlformats.org/drawingml/2006/main" noChangeAspect="1"/>
+            </wp:cNvGraphicFramePr>
+            <a:graphic xmlns:a="http://schemas.openxmlformats.org/drawingml/2006/main">
+              <a:graphicData uri="http://schemas.openxmlformats.org/drawingml/2006/picture">
+                <pic:pic xmlns:pic="http://schemas.openxmlformats.org/drawingml/2006/picture">
+                  <pic:nvPicPr>
+                    <pic:cNvPr id="4" name="Imagen 12" descr=""/>
+                    <pic:cNvPicPr>
+                      <a:picLocks noChangeAspect="1" noChangeArrowheads="1"/>
+                    </pic:cNvPicPr>
+                  </pic:nvPicPr>
+                  <pic:blipFill>
+                    <a:blip r:embed="rId5"/>
+                    <a:srcRect l="0" t="14793" r="0" b="0"/>
+                    <a:stretch>
+                      <a:fillRect/>
+                    </a:stretch>
+                  </pic:blipFill>
+                  <pic:spPr bwMode="auto">
+                    <a:xfrm>
+                      <a:off x="0" y="0"/>
+                      <a:ext cx="5612130" cy="2688590"/>
+                    </a:xfrm>
+                    <a:prstGeom prst="rect">
+                      <a:avLst/>
+                    </a:prstGeom>
+                  </pic:spPr>
+                </pic:pic>
+              </a:graphicData>
+            </a:graphic>
+          </wp:inline>
+        </w:drawing>
+      </w:r>
+    </w:p>
+    <w:p>
+      <w:pPr>
+        <w:pStyle w:val="ListParagraph"/>
+        <w:jc w:val="both"/>
+        <w:rPr/>
+      </w:pPr>
+      <w:r>
+        <w:rPr/>
+      </w:r>
+    </w:p>
+    <w:p>
+      <w:pPr>
+        <w:pStyle w:val="ListParagraph"/>
+        <w:jc w:val="both"/>
+        <w:rPr/>
+      </w:pPr>
+      <w:r>
+        <w:rPr/>
+      </w:r>
+    </w:p>
+    <w:p>
+      <w:pPr>
+        <w:pStyle w:val="ListParagraph"/>
+        <w:jc w:val="both"/>
+        <w:rPr/>
+      </w:pPr>
+      <w:r>
+        <w:rPr/>
+        <w:drawing>
+          <wp:inline distT="0" distB="0" distL="0" distR="0">
+            <wp:extent cx="5612130" cy="2717165"/>
+            <wp:effectExtent l="0" t="0" r="0" b="0"/>
+            <wp:docPr id="5" name="Imagen 11" descr=""/>
+            <wp:cNvGraphicFramePr>
+              <a:graphicFrameLocks xmlns:a="http://schemas.openxmlformats.org/drawingml/2006/main" noChangeAspect="1"/>
+            </wp:cNvGraphicFramePr>
+            <a:graphic xmlns:a="http://schemas.openxmlformats.org/drawingml/2006/main">
+              <a:graphicData uri="http://schemas.openxmlformats.org/drawingml/2006/picture">
+                <pic:pic xmlns:pic="http://schemas.openxmlformats.org/drawingml/2006/picture">
+                  <pic:nvPicPr>
+                    <pic:cNvPr id="5" name="Imagen 11" descr=""/>
+                    <pic:cNvPicPr>
+                      <a:picLocks noChangeAspect="1" noChangeArrowheads="1"/>
+                    </pic:cNvPicPr>
+                  </pic:nvPicPr>
+                  <pic:blipFill>
+                    <a:blip r:embed="rId6"/>
+                    <a:srcRect l="0" t="13878" r="0" b="0"/>
+                    <a:stretch>
+                      <a:fillRect/>
+                    </a:stretch>
+                  </pic:blipFill>
+                  <pic:spPr bwMode="auto">
+                    <a:xfrm>
+                      <a:off x="0" y="0"/>
+                      <a:ext cx="5612130" cy="2717165"/>
+                    </a:xfrm>
+                    <a:prstGeom prst="rect">
+                      <a:avLst/>
+                    </a:prstGeom>
+                  </pic:spPr>
+                </pic:pic>
+              </a:graphicData>
+            </a:graphic>
+          </wp:inline>
+        </w:drawing>
+      </w:r>
+    </w:p>
+    <w:p>
+      <w:pPr>
+        <w:pStyle w:val="ListParagraph"/>
+        <w:numPr>
+          <w:ilvl w:val="0"/>
+          <w:numId w:val="1"/>
+        </w:numPr>
+        <w:jc w:val="both"/>
+        <w:rPr/>
+      </w:pPr>
+      <w:r>
+        <w:rPr/>
         <w:t>Creación y lanzamiento de un Sprint (Backlog y Tablero)</w:t>
       </w:r>
     </w:p>
     <w:p>
       <w:pPr>
-        <w:pStyle w:val="Normal"/>
-        <w:rPr/>
-      </w:pPr>
-      <w:r>
-        <w:rPr/>
-      </w:r>
-    </w:p>
-    <w:p>
-      <w:pPr>
-        <w:pStyle w:val="Normal"/>
-        <w:rPr/>
-      </w:pPr>
-      <w:r>
-        <w:rPr/>
+        <w:pStyle w:val="ListParagraph"/>
+        <w:jc w:val="both"/>
+        <w:rPr/>
+      </w:pPr>
+      <w:r>
+        <w:rPr/>
+      </w:r>
+    </w:p>
+    <w:p>
+      <w:pPr>
+        <w:pStyle w:val="ListParagraph"/>
+        <w:jc w:val="both"/>
+        <w:rPr/>
+      </w:pPr>
+      <w:r>
+        <w:rPr/>
+      </w:r>
+    </w:p>
+    <w:p>
+      <w:pPr>
+        <w:pStyle w:val="ListParagraph"/>
+        <w:jc w:val="both"/>
+        <w:rPr/>
+      </w:pPr>
+      <w:r>
+        <w:rPr/>
+        <w:drawing>
+          <wp:inline distT="0" distB="0" distL="0" distR="0">
+            <wp:extent cx="5612130" cy="2726690"/>
+            <wp:effectExtent l="0" t="0" r="0" b="0"/>
+            <wp:docPr id="6" name="Imagen 10" descr=""/>
+            <wp:cNvGraphicFramePr>
+              <a:graphicFrameLocks xmlns:a="http://schemas.openxmlformats.org/drawingml/2006/main" noChangeAspect="1"/>
+            </wp:cNvGraphicFramePr>
+            <a:graphic xmlns:a="http://schemas.openxmlformats.org/drawingml/2006/main">
+              <a:graphicData uri="http://schemas.openxmlformats.org/drawingml/2006/picture">
+                <pic:pic xmlns:pic="http://schemas.openxmlformats.org/drawingml/2006/picture">
+                  <pic:nvPicPr>
+                    <pic:cNvPr id="6" name="Imagen 10" descr=""/>
+                    <pic:cNvPicPr>
+                      <a:picLocks noChangeAspect="1" noChangeArrowheads="1"/>
+                    </pic:cNvPicPr>
+                  </pic:nvPicPr>
+                  <pic:blipFill>
+                    <a:blip r:embed="rId7"/>
+                    <a:srcRect l="0" t="13583" r="0" b="0"/>
+                    <a:stretch>
+                      <a:fillRect/>
+                    </a:stretch>
+                  </pic:blipFill>
+                  <pic:spPr bwMode="auto">
+                    <a:xfrm>
+                      <a:off x="0" y="0"/>
+                      <a:ext cx="5612130" cy="2726690"/>
+                    </a:xfrm>
+                    <a:prstGeom prst="rect">
+                      <a:avLst/>
+                    </a:prstGeom>
+                  </pic:spPr>
+                </pic:pic>
+              </a:graphicData>
+            </a:graphic>
+          </wp:inline>
+        </w:drawing>
+      </w:r>
+    </w:p>
+    <w:p>
+      <w:pPr>
+        <w:pStyle w:val="ListParagraph"/>
+        <w:jc w:val="both"/>
+        <w:rPr/>
+      </w:pPr>
+      <w:r>
+        <w:rPr/>
+      </w:r>
+    </w:p>
+    <w:p>
+      <w:pPr>
+        <w:pStyle w:val="ListParagraph"/>
+        <w:jc w:val="both"/>
+        <w:rPr/>
+      </w:pPr>
+      <w:r>
+        <w:rPr/>
+        <w:drawing>
+          <wp:inline distT="0" distB="0" distL="0" distR="0">
+            <wp:extent cx="5612130" cy="2717165"/>
+            <wp:effectExtent l="0" t="0" r="0" b="0"/>
+            <wp:docPr id="7" name="Imagen 9" descr=""/>
+            <wp:cNvGraphicFramePr>
+              <a:graphicFrameLocks xmlns:a="http://schemas.openxmlformats.org/drawingml/2006/main" noChangeAspect="1"/>
+            </wp:cNvGraphicFramePr>
+            <a:graphic xmlns:a="http://schemas.openxmlformats.org/drawingml/2006/main">
+              <a:graphicData uri="http://schemas.openxmlformats.org/drawingml/2006/picture">
+                <pic:pic xmlns:pic="http://schemas.openxmlformats.org/drawingml/2006/picture">
+                  <pic:nvPicPr>
+                    <pic:cNvPr id="7" name="Imagen 9" descr=""/>
+                    <pic:cNvPicPr>
+                      <a:picLocks noChangeAspect="1" noChangeArrowheads="1"/>
+                    </pic:cNvPicPr>
+                  </pic:nvPicPr>
+                  <pic:blipFill>
+                    <a:blip r:embed="rId8"/>
+                    <a:srcRect l="0" t="13878" r="0" b="0"/>
+                    <a:stretch>
+                      <a:fillRect/>
+                    </a:stretch>
+                  </pic:blipFill>
+                  <pic:spPr bwMode="auto">
+                    <a:xfrm>
+                      <a:off x="0" y="0"/>
+                      <a:ext cx="5612130" cy="2717165"/>
+                    </a:xfrm>
+                    <a:prstGeom prst="rect">
+                      <a:avLst/>
+                    </a:prstGeom>
+                  </pic:spPr>
+                </pic:pic>
+              </a:graphicData>
+            </a:graphic>
+          </wp:inline>
+        </w:drawing>
       </w:r>
     </w:p>
     <w:p>
@@ -3712,13 +3794,138 @@
         <w:t>Como evidencia de las reuniones que efectúa el equipo del proyecto, presentar capturas de pantalla de las reuniones efectuadas y si lo consideran pertinente algunas actas de las reuniones.</w:t>
       </w:r>
     </w:p>
+    <w:p>
+      <w:pPr>
+        <w:pStyle w:val="Normal"/>
+        <w:jc w:val="both"/>
+        <w:rPr/>
+      </w:pPr>
+      <w:r>
+        <w:rPr/>
+      </w:r>
+    </w:p>
+    <w:p>
+      <w:pPr>
+        <w:pStyle w:val="Normal"/>
+        <w:jc w:val="both"/>
+        <w:rPr/>
+      </w:pPr>
+      <w:r>
+        <w:rPr/>
+        <w:drawing>
+          <wp:inline distT="0" distB="0" distL="0" distR="0">
+            <wp:extent cx="4696460" cy="2637790"/>
+            <wp:effectExtent l="0" t="0" r="0" b="0"/>
+            <wp:docPr id="8" name="Imagen 4" descr=""/>
+            <wp:cNvGraphicFramePr>
+              <a:graphicFrameLocks xmlns:a="http://schemas.openxmlformats.org/drawingml/2006/main" noChangeAspect="1"/>
+            </wp:cNvGraphicFramePr>
+            <a:graphic xmlns:a="http://schemas.openxmlformats.org/drawingml/2006/main">
+              <a:graphicData uri="http://schemas.openxmlformats.org/drawingml/2006/picture">
+                <pic:pic xmlns:pic="http://schemas.openxmlformats.org/drawingml/2006/picture">
+                  <pic:nvPicPr>
+                    <pic:cNvPr id="8" name="Imagen 4" descr=""/>
+                    <pic:cNvPicPr>
+                      <a:picLocks noChangeAspect="1" noChangeArrowheads="1"/>
+                    </pic:cNvPicPr>
+                  </pic:nvPicPr>
+                  <pic:blipFill>
+                    <a:blip r:embed="rId9"/>
+                    <a:stretch>
+                      <a:fillRect/>
+                    </a:stretch>
+                  </pic:blipFill>
+                  <pic:spPr bwMode="auto">
+                    <a:xfrm>
+                      <a:off x="0" y="0"/>
+                      <a:ext cx="4696460" cy="2637790"/>
+                    </a:xfrm>
+                    <a:prstGeom prst="rect">
+                      <a:avLst/>
+                    </a:prstGeom>
+                  </pic:spPr>
+                </pic:pic>
+              </a:graphicData>
+            </a:graphic>
+          </wp:inline>
+        </w:drawing>
+      </w:r>
+    </w:p>
+    <w:p>
+      <w:pPr>
+        <w:pStyle w:val="Normal"/>
+        <w:jc w:val="both"/>
+        <w:rPr/>
+      </w:pPr>
+      <w:r>
+        <w:rPr/>
+      </w:r>
+    </w:p>
+    <w:p>
+      <w:pPr>
+        <w:pStyle w:val="Normal"/>
+        <w:jc w:val="both"/>
+        <w:rPr/>
+      </w:pPr>
+      <w:r>
+        <w:rPr/>
+        <w:drawing>
+          <wp:inline distT="0" distB="0" distL="0" distR="0">
+            <wp:extent cx="4747260" cy="2780665"/>
+            <wp:effectExtent l="0" t="0" r="0" b="0"/>
+            <wp:docPr id="9" name="Imagen 3" descr=""/>
+            <wp:cNvGraphicFramePr>
+              <a:graphicFrameLocks xmlns:a="http://schemas.openxmlformats.org/drawingml/2006/main" noChangeAspect="1"/>
+            </wp:cNvGraphicFramePr>
+            <a:graphic xmlns:a="http://schemas.openxmlformats.org/drawingml/2006/main">
+              <a:graphicData uri="http://schemas.openxmlformats.org/drawingml/2006/picture">
+                <pic:pic xmlns:pic="http://schemas.openxmlformats.org/drawingml/2006/picture">
+                  <pic:nvPicPr>
+                    <pic:cNvPr id="9" name="Imagen 3" descr=""/>
+                    <pic:cNvPicPr>
+                      <a:picLocks noChangeAspect="1" noChangeArrowheads="1"/>
+                    </pic:cNvPicPr>
+                  </pic:nvPicPr>
+                  <pic:blipFill>
+                    <a:blip r:embed="rId10"/>
+                    <a:srcRect l="0" t="0" r="3744" b="0"/>
+                    <a:stretch>
+                      <a:fillRect/>
+                    </a:stretch>
+                  </pic:blipFill>
+                  <pic:spPr bwMode="auto">
+                    <a:xfrm>
+                      <a:off x="0" y="0"/>
+                      <a:ext cx="4747260" cy="2780665"/>
+                    </a:xfrm>
+                    <a:prstGeom prst="rect">
+                      <a:avLst/>
+                    </a:prstGeom>
+                  </pic:spPr>
+                </pic:pic>
+              </a:graphicData>
+            </a:graphic>
+          </wp:inline>
+        </w:drawing>
+      </w:r>
+    </w:p>
+    <w:p>
+      <w:pPr>
+        <w:pStyle w:val="Normal"/>
+        <w:jc w:val="both"/>
+        <w:rPr/>
+      </w:pPr>
+      <w:r>
+        <w:rPr/>
+      </w:r>
+    </w:p>
     <w:sectPr>
-      <w:headerReference w:type="even" r:id="rId2"/>
-      <w:headerReference w:type="default" r:id="rId3"/>
-      <w:headerReference w:type="first" r:id="rId4"/>
-      <w:footerReference w:type="even" r:id="rId5"/>
-      <w:footerReference w:type="default" r:id="rId6"/>
-      <w:footerReference w:type="first" r:id="rId7"/>
+      <w:headerReference w:type="even" r:id="rId11"/>
+      <w:headerReference w:type="default" r:id="rId12"/>
+      <w:headerReference w:type="first" r:id="rId13"/>
+      <w:footerReference w:type="even" r:id="rId14"/>
+      <w:footerReference w:type="default" r:id="rId15"/>
+      <w:footerReference w:type="first" r:id="rId16"/>
       <w:type w:val="nextPage"/>
       <w:pgSz w:w="12240" w:h="15840"/>
       <w:pgMar w:left="1701" w:right="1701" w:gutter="0" w:header="708" w:top="1417" w:footer="708" w:bottom="1417"/>
@@ -3801,7 +4008,7 @@
         <wp:inline distT="0" distB="0" distL="0" distR="0">
           <wp:extent cx="4400550" cy="1038225"/>
           <wp:effectExtent l="0" t="0" r="0" b="0"/>
-          <wp:docPr id="1" name="Imagen 1" descr="Imagen que contiene Icono&#10;&#10;Descripción generada automáticamente"/>
+          <wp:docPr id="10" name="Imagen 1" descr="Imagen que contiene Icono&#10;&#10;Descripción generada automáticamente"/>
           <wp:cNvGraphicFramePr>
             <a:graphicFrameLocks xmlns:a="http://schemas.openxmlformats.org/drawingml/2006/main" noChangeAspect="1"/>
           </wp:cNvGraphicFramePr>
@@ -3809,7 +4016,7 @@
             <a:graphicData uri="http://schemas.openxmlformats.org/drawingml/2006/picture">
               <pic:pic xmlns:pic="http://schemas.openxmlformats.org/drawingml/2006/picture">
                 <pic:nvPicPr>
-                  <pic:cNvPr id="1" name="Imagen 1" descr="Imagen que contiene Icono&#10;&#10;Descripción generada automáticamente"/>
+                  <pic:cNvPr id="10" name="Imagen 1" descr="Imagen que contiene Icono&#10;&#10;Descripción generada automáticamente"/>
                   <pic:cNvPicPr>
                     <a:picLocks noChangeAspect="1" noChangeArrowheads="1"/>
                   </pic:cNvPicPr>
@@ -3863,7 +4070,7 @@
         <wp:inline distT="0" distB="0" distL="0" distR="0">
           <wp:extent cx="4400550" cy="1038225"/>
           <wp:effectExtent l="0" t="0" r="0" b="0"/>
-          <wp:docPr id="2" name="Imagen 1" descr="Imagen que contiene Icono&#10;&#10;Descripción generada automáticamente"/>
+          <wp:docPr id="11" name="Imagen 1" descr="Imagen que contiene Icono&#10;&#10;Descripción generada automáticamente"/>
           <wp:cNvGraphicFramePr>
             <a:graphicFrameLocks xmlns:a="http://schemas.openxmlformats.org/drawingml/2006/main" noChangeAspect="1"/>
           </wp:cNvGraphicFramePr>
@@ -3871,7 +4078,7 @@
             <a:graphicData uri="http://schemas.openxmlformats.org/drawingml/2006/picture">
               <pic:pic xmlns:pic="http://schemas.openxmlformats.org/drawingml/2006/picture">
                 <pic:nvPicPr>
-                  <pic:cNvPr id="2" name="Imagen 1" descr="Imagen que contiene Icono&#10;&#10;Descripción generada automáticamente"/>
+                  <pic:cNvPr id="11" name="Imagen 1" descr="Imagen que contiene Icono&#10;&#10;Descripción generada automáticamente"/>
                   <pic:cNvPicPr>
                     <a:picLocks noChangeAspect="1" noChangeArrowheads="1"/>
                   </pic:cNvPicPr>
@@ -4195,7 +4402,7 @@
       <w:lvlJc w:val="left"/>
       <w:pPr>
         <w:tabs>
-          <w:tab w:val="num" w:pos="720"/>
+          <w:tab w:val="num" w:pos="0"/>
         </w:tabs>
         <w:ind w:left="720" w:hanging="360"/>
       </w:pPr>
@@ -4206,31 +4413,31 @@
     <w:lvl w:ilvl="1">
       <w:start w:val="1"/>
       <w:numFmt w:val="bullet"/>
-      <w:lvlText w:val="◦"/>
-      <w:lvlJc w:val="left"/>
-      <w:pPr>
-        <w:tabs>
-          <w:tab w:val="num" w:pos="1080"/>
-        </w:tabs>
-        <w:ind w:left="1080" w:hanging="360"/>
-      </w:pPr>
-      <w:rPr>
-        <w:rFonts w:ascii="OpenSymbol" w:hAnsi="OpenSymbol" w:cs="OpenSymbol" w:hint="default"/>
+      <w:lvlText w:val="o"/>
+      <w:lvlJc w:val="left"/>
+      <w:pPr>
+        <w:tabs>
+          <w:tab w:val="num" w:pos="0"/>
+        </w:tabs>
+        <w:ind w:left="1440" w:hanging="360"/>
+      </w:pPr>
+      <w:rPr>
+        <w:rFonts w:ascii="Courier New" w:hAnsi="Courier New" w:cs="Courier New" w:hint="default"/>
       </w:rPr>
     </w:lvl>
     <w:lvl w:ilvl="2">
       <w:start w:val="1"/>
       <w:numFmt w:val="bullet"/>
-      <w:lvlText w:val="▪"/>
-      <w:lvlJc w:val="left"/>
-      <w:pPr>
-        <w:tabs>
-          <w:tab w:val="num" w:pos="1440"/>
-        </w:tabs>
-        <w:ind w:left="1440" w:hanging="360"/>
-      </w:pPr>
-      <w:rPr>
-        <w:rFonts w:ascii="OpenSymbol" w:hAnsi="OpenSymbol" w:cs="OpenSymbol" w:hint="default"/>
+      <w:lvlText w:val=""/>
+      <w:lvlJc w:val="left"/>
+      <w:pPr>
+        <w:tabs>
+          <w:tab w:val="num" w:pos="0"/>
+        </w:tabs>
+        <w:ind w:left="2160" w:hanging="360"/>
+      </w:pPr>
+      <w:rPr>
+        <w:rFonts w:ascii="Wingdings" w:hAnsi="Wingdings" w:cs="Wingdings" w:hint="default"/>
       </w:rPr>
     </w:lvl>
     <w:lvl w:ilvl="3">
@@ -4240,9 +4447,9 @@
       <w:lvlJc w:val="left"/>
       <w:pPr>
         <w:tabs>
-          <w:tab w:val="num" w:pos="1800"/>
-        </w:tabs>
-        <w:ind w:left="1800" w:hanging="360"/>
+          <w:tab w:val="num" w:pos="0"/>
+        </w:tabs>
+        <w:ind w:left="2880" w:hanging="360"/>
       </w:pPr>
       <w:rPr>
         <w:rFonts w:ascii="Symbol" w:hAnsi="Symbol" w:cs="Symbol" w:hint="default"/>
@@ -4251,31 +4458,31 @@
     <w:lvl w:ilvl="4">
       <w:start w:val="1"/>
       <w:numFmt w:val="bullet"/>
-      <w:lvlText w:val="◦"/>
-      <w:lvlJc w:val="left"/>
-      <w:pPr>
-        <w:tabs>
-          <w:tab w:val="num" w:pos="2160"/>
-        </w:tabs>
-        <w:ind w:left="2160" w:hanging="360"/>
-      </w:pPr>
-      <w:rPr>
-        <w:rFonts w:ascii="OpenSymbol" w:hAnsi="OpenSymbol" w:cs="OpenSymbol" w:hint="default"/>
+      <w:lvlText w:val="o"/>
+      <w:lvlJc w:val="left"/>
+      <w:pPr>
+        <w:tabs>
+          <w:tab w:val="num" w:pos="0"/>
+        </w:tabs>
+        <w:ind w:left="3600" w:hanging="360"/>
+      </w:pPr>
+      <w:rPr>
+        <w:rFonts w:ascii="Courier New" w:hAnsi="Courier New" w:cs="Courier New" w:hint="default"/>
       </w:rPr>
     </w:lvl>
     <w:lvl w:ilvl="5">
       <w:start w:val="1"/>
       <w:numFmt w:val="bullet"/>
-      <w:lvlText w:val="▪"/>
-      <w:lvlJc w:val="left"/>
-      <w:pPr>
-        <w:tabs>
-          <w:tab w:val="num" w:pos="2520"/>
-        </w:tabs>
-        <w:ind w:left="2520" w:hanging="360"/>
-      </w:pPr>
-      <w:rPr>
-        <w:rFonts w:ascii="OpenSymbol" w:hAnsi="OpenSymbol" w:cs="OpenSymbol" w:hint="default"/>
+      <w:lvlText w:val=""/>
+      <w:lvlJc w:val="left"/>
+      <w:pPr>
+        <w:tabs>
+          <w:tab w:val="num" w:pos="0"/>
+        </w:tabs>
+        <w:ind w:left="4320" w:hanging="360"/>
+      </w:pPr>
+      <w:rPr>
+        <w:rFonts w:ascii="Wingdings" w:hAnsi="Wingdings" w:cs="Wingdings" w:hint="default"/>
       </w:rPr>
     </w:lvl>
     <w:lvl w:ilvl="6">
@@ -4285,9 +4492,9 @@
       <w:lvlJc w:val="left"/>
       <w:pPr>
         <w:tabs>
-          <w:tab w:val="num" w:pos="2880"/>
-        </w:tabs>
-        <w:ind w:left="2880" w:hanging="360"/>
+          <w:tab w:val="num" w:pos="0"/>
+        </w:tabs>
+        <w:ind w:left="5040" w:hanging="360"/>
       </w:pPr>
       <w:rPr>
         <w:rFonts w:ascii="Symbol" w:hAnsi="Symbol" w:cs="Symbol" w:hint="default"/>
@@ -4296,31 +4503,31 @@
     <w:lvl w:ilvl="7">
       <w:start w:val="1"/>
       <w:numFmt w:val="bullet"/>
-      <w:lvlText w:val="◦"/>
-      <w:lvlJc w:val="left"/>
-      <w:pPr>
-        <w:tabs>
-          <w:tab w:val="num" w:pos="3240"/>
-        </w:tabs>
-        <w:ind w:left="3240" w:hanging="360"/>
-      </w:pPr>
-      <w:rPr>
-        <w:rFonts w:ascii="OpenSymbol" w:hAnsi="OpenSymbol" w:cs="OpenSymbol" w:hint="default"/>
+      <w:lvlText w:val="o"/>
+      <w:lvlJc w:val="left"/>
+      <w:pPr>
+        <w:tabs>
+          <w:tab w:val="num" w:pos="0"/>
+        </w:tabs>
+        <w:ind w:left="5760" w:hanging="360"/>
+      </w:pPr>
+      <w:rPr>
+        <w:rFonts w:ascii="Courier New" w:hAnsi="Courier New" w:cs="Courier New" w:hint="default"/>
       </w:rPr>
     </w:lvl>
     <w:lvl w:ilvl="8">
       <w:start w:val="1"/>
       <w:numFmt w:val="bullet"/>
-      <w:lvlText w:val="▪"/>
-      <w:lvlJc w:val="left"/>
-      <w:pPr>
-        <w:tabs>
-          <w:tab w:val="num" w:pos="3600"/>
-        </w:tabs>
-        <w:ind w:left="3600" w:hanging="360"/>
-      </w:pPr>
-      <w:rPr>
-        <w:rFonts w:ascii="OpenSymbol" w:hAnsi="OpenSymbol" w:cs="OpenSymbol" w:hint="default"/>
+      <w:lvlText w:val=""/>
+      <w:lvlJc w:val="left"/>
+      <w:pPr>
+        <w:tabs>
+          <w:tab w:val="num" w:pos="0"/>
+        </w:tabs>
+        <w:ind w:left="6480" w:hanging="360"/>
+      </w:pPr>
+      <w:rPr>
+        <w:rFonts w:ascii="Wingdings" w:hAnsi="Wingdings" w:cs="Wingdings" w:hint="default"/>
       </w:rPr>
     </w:lvl>
   </w:abstractNum>
@@ -4332,7 +4539,7 @@
       <w:lvlJc w:val="left"/>
       <w:pPr>
         <w:tabs>
-          <w:tab w:val="num" w:pos="720"/>
+          <w:tab w:val="num" w:pos="0"/>
         </w:tabs>
         <w:ind w:left="720" w:hanging="360"/>
       </w:pPr>
@@ -4343,31 +4550,31 @@
     <w:lvl w:ilvl="1">
       <w:start w:val="1"/>
       <w:numFmt w:val="bullet"/>
-      <w:lvlText w:val="◦"/>
-      <w:lvlJc w:val="left"/>
-      <w:pPr>
-        <w:tabs>
-          <w:tab w:val="num" w:pos="1080"/>
-        </w:tabs>
-        <w:ind w:left="1080" w:hanging="360"/>
-      </w:pPr>
-      <w:rPr>
-        <w:rFonts w:ascii="OpenSymbol" w:hAnsi="OpenSymbol" w:cs="OpenSymbol" w:hint="default"/>
+      <w:lvlText w:val="o"/>
+      <w:lvlJc w:val="left"/>
+      <w:pPr>
+        <w:tabs>
+          <w:tab w:val="num" w:pos="0"/>
+        </w:tabs>
+        <w:ind w:left="1440" w:hanging="360"/>
+      </w:pPr>
+      <w:rPr>
+        <w:rFonts w:ascii="Courier New" w:hAnsi="Courier New" w:cs="Courier New" w:hint="default"/>
       </w:rPr>
     </w:lvl>
     <w:lvl w:ilvl="2">
       <w:start w:val="1"/>
       <w:numFmt w:val="bullet"/>
-      <w:lvlText w:val="▪"/>
-      <w:lvlJc w:val="left"/>
-      <w:pPr>
-        <w:tabs>
-          <w:tab w:val="num" w:pos="1440"/>
-        </w:tabs>
-        <w:ind w:left="1440" w:hanging="360"/>
-      </w:pPr>
-      <w:rPr>
-        <w:rFonts w:ascii="OpenSymbol" w:hAnsi="OpenSymbol" w:cs="OpenSymbol" w:hint="default"/>
+      <w:lvlText w:val=""/>
+      <w:lvlJc w:val="left"/>
+      <w:pPr>
+        <w:tabs>
+          <w:tab w:val="num" w:pos="0"/>
+        </w:tabs>
+        <w:ind w:left="2160" w:hanging="360"/>
+      </w:pPr>
+      <w:rPr>
+        <w:rFonts w:ascii="Wingdings" w:hAnsi="Wingdings" w:cs="Wingdings" w:hint="default"/>
       </w:rPr>
     </w:lvl>
     <w:lvl w:ilvl="3">
@@ -4377,9 +4584,9 @@
       <w:lvlJc w:val="left"/>
       <w:pPr>
         <w:tabs>
-          <w:tab w:val="num" w:pos="1800"/>
-        </w:tabs>
-        <w:ind w:left="1800" w:hanging="360"/>
+          <w:tab w:val="num" w:pos="0"/>
+        </w:tabs>
+        <w:ind w:left="2880" w:hanging="360"/>
       </w:pPr>
       <w:rPr>
         <w:rFonts w:ascii="Symbol" w:hAnsi="Symbol" w:cs="Symbol" w:hint="default"/>
@@ -4388,31 +4595,31 @@
     <w:lvl w:ilvl="4">
       <w:start w:val="1"/>
       <w:numFmt w:val="bullet"/>
-      <w:lvlText w:val="◦"/>
-      <w:lvlJc w:val="left"/>
-      <w:pPr>
-        <w:tabs>
-          <w:tab w:val="num" w:pos="2160"/>
-        </w:tabs>
-        <w:ind w:left="2160" w:hanging="360"/>
-      </w:pPr>
-      <w:rPr>
-        <w:rFonts w:ascii="OpenSymbol" w:hAnsi="OpenSymbol" w:cs="OpenSymbol" w:hint="default"/>
+      <w:lvlText w:val="o"/>
+      <w:lvlJc w:val="left"/>
+      <w:pPr>
+        <w:tabs>
+          <w:tab w:val="num" w:pos="0"/>
+        </w:tabs>
+        <w:ind w:left="3600" w:hanging="360"/>
+      </w:pPr>
+      <w:rPr>
+        <w:rFonts w:ascii="Courier New" w:hAnsi="Courier New" w:cs="Courier New" w:hint="default"/>
       </w:rPr>
     </w:lvl>
     <w:lvl w:ilvl="5">
       <w:start w:val="1"/>
       <w:numFmt w:val="bullet"/>
-      <w:lvlText w:val="▪"/>
-      <w:lvlJc w:val="left"/>
-      <w:pPr>
-        <w:tabs>
-          <w:tab w:val="num" w:pos="2520"/>
-        </w:tabs>
-        <w:ind w:left="2520" w:hanging="360"/>
-      </w:pPr>
-      <w:rPr>
-        <w:rFonts w:ascii="OpenSymbol" w:hAnsi="OpenSymbol" w:cs="OpenSymbol" w:hint="default"/>
+      <w:lvlText w:val=""/>
+      <w:lvlJc w:val="left"/>
+      <w:pPr>
+        <w:tabs>
+          <w:tab w:val="num" w:pos="0"/>
+        </w:tabs>
+        <w:ind w:left="4320" w:hanging="360"/>
+      </w:pPr>
+      <w:rPr>
+        <w:rFonts w:ascii="Wingdings" w:hAnsi="Wingdings" w:cs="Wingdings" w:hint="default"/>
       </w:rPr>
     </w:lvl>
     <w:lvl w:ilvl="6">
@@ -4422,9 +4629,9 @@
       <w:lvlJc w:val="left"/>
       <w:pPr>
         <w:tabs>
-          <w:tab w:val="num" w:pos="2880"/>
-        </w:tabs>
-        <w:ind w:left="2880" w:hanging="360"/>
+          <w:tab w:val="num" w:pos="0"/>
+        </w:tabs>
+        <w:ind w:left="5040" w:hanging="360"/>
       </w:pPr>
       <w:rPr>
         <w:rFonts w:ascii="Symbol" w:hAnsi="Symbol" w:cs="Symbol" w:hint="default"/>
@@ -4433,31 +4640,31 @@
     <w:lvl w:ilvl="7">
       <w:start w:val="1"/>
       <w:numFmt w:val="bullet"/>
-      <w:lvlText w:val="◦"/>
-      <w:lvlJc w:val="left"/>
-      <w:pPr>
-        <w:tabs>
-          <w:tab w:val="num" w:pos="3240"/>
-        </w:tabs>
-        <w:ind w:left="3240" w:hanging="360"/>
-      </w:pPr>
-      <w:rPr>
-        <w:rFonts w:ascii="OpenSymbol" w:hAnsi="OpenSymbol" w:cs="OpenSymbol" w:hint="default"/>
+      <w:lvlText w:val="o"/>
+      <w:lvlJc w:val="left"/>
+      <w:pPr>
+        <w:tabs>
+          <w:tab w:val="num" w:pos="0"/>
+        </w:tabs>
+        <w:ind w:left="5760" w:hanging="360"/>
+      </w:pPr>
+      <w:rPr>
+        <w:rFonts w:ascii="Courier New" w:hAnsi="Courier New" w:cs="Courier New" w:hint="default"/>
       </w:rPr>
     </w:lvl>
     <w:lvl w:ilvl="8">
       <w:start w:val="1"/>
       <w:numFmt w:val="bullet"/>
-      <w:lvlText w:val="▪"/>
-      <w:lvlJc w:val="left"/>
-      <w:pPr>
-        <w:tabs>
-          <w:tab w:val="num" w:pos="3600"/>
-        </w:tabs>
-        <w:ind w:left="3600" w:hanging="360"/>
-      </w:pPr>
-      <w:rPr>
-        <w:rFonts w:ascii="OpenSymbol" w:hAnsi="OpenSymbol" w:cs="OpenSymbol" w:hint="default"/>
+      <w:lvlText w:val=""/>
+      <w:lvlJc w:val="left"/>
+      <w:pPr>
+        <w:tabs>
+          <w:tab w:val="num" w:pos="0"/>
+        </w:tabs>
+        <w:ind w:left="6480" w:hanging="360"/>
+      </w:pPr>
+      <w:rPr>
+        <w:rFonts w:ascii="Wingdings" w:hAnsi="Wingdings" w:cs="Wingdings" w:hint="default"/>
       </w:rPr>
     </w:lvl>
   </w:abstractNum>
@@ -4469,7 +4676,7 @@
       <w:lvlJc w:val="left"/>
       <w:pPr>
         <w:tabs>
-          <w:tab w:val="num" w:pos="720"/>
+          <w:tab w:val="num" w:pos="0"/>
         </w:tabs>
         <w:ind w:left="720" w:hanging="360"/>
       </w:pPr>
@@ -4480,31 +4687,31 @@
     <w:lvl w:ilvl="1">
       <w:start w:val="1"/>
       <w:numFmt w:val="bullet"/>
-      <w:lvlText w:val="◦"/>
-      <w:lvlJc w:val="left"/>
-      <w:pPr>
-        <w:tabs>
-          <w:tab w:val="num" w:pos="1080"/>
-        </w:tabs>
-        <w:ind w:left="1080" w:hanging="360"/>
-      </w:pPr>
-      <w:rPr>
-        <w:rFonts w:ascii="OpenSymbol" w:hAnsi="OpenSymbol" w:cs="OpenSymbol" w:hint="default"/>
+      <w:lvlText w:val="o"/>
+      <w:lvlJc w:val="left"/>
+      <w:pPr>
+        <w:tabs>
+          <w:tab w:val="num" w:pos="0"/>
+        </w:tabs>
+        <w:ind w:left="1440" w:hanging="360"/>
+      </w:pPr>
+      <w:rPr>
+        <w:rFonts w:ascii="Courier New" w:hAnsi="Courier New" w:cs="Courier New" w:hint="default"/>
       </w:rPr>
     </w:lvl>
     <w:lvl w:ilvl="2">
       <w:start w:val="1"/>
       <w:numFmt w:val="bullet"/>
-      <w:lvlText w:val="▪"/>
-      <w:lvlJc w:val="left"/>
-      <w:pPr>
-        <w:tabs>
-          <w:tab w:val="num" w:pos="1440"/>
-        </w:tabs>
-        <w:ind w:left="1440" w:hanging="360"/>
-      </w:pPr>
-      <w:rPr>
-        <w:rFonts w:ascii="OpenSymbol" w:hAnsi="OpenSymbol" w:cs="OpenSymbol" w:hint="default"/>
+      <w:lvlText w:val=""/>
+      <w:lvlJc w:val="left"/>
+      <w:pPr>
+        <w:tabs>
+          <w:tab w:val="num" w:pos="0"/>
+        </w:tabs>
+        <w:ind w:left="2160" w:hanging="360"/>
+      </w:pPr>
+      <w:rPr>
+        <w:rFonts w:ascii="Wingdings" w:hAnsi="Wingdings" w:cs="Wingdings" w:hint="default"/>
       </w:rPr>
     </w:lvl>
     <w:lvl w:ilvl="3">
@@ -4514,9 +4721,9 @@
       <w:lvlJc w:val="left"/>
       <w:pPr>
         <w:tabs>
-          <w:tab w:val="num" w:pos="1800"/>
-        </w:tabs>
-        <w:ind w:left="1800" w:hanging="360"/>
+          <w:tab w:val="num" w:pos="0"/>
+        </w:tabs>
+        <w:ind w:left="2880" w:hanging="360"/>
       </w:pPr>
       <w:rPr>
         <w:rFonts w:ascii="Symbol" w:hAnsi="Symbol" w:cs="Symbol" w:hint="default"/>
@@ -4525,31 +4732,31 @@
     <w:lvl w:ilvl="4">
       <w:start w:val="1"/>
       <w:numFmt w:val="bullet"/>
-      <w:lvlText w:val="◦"/>
-      <w:lvlJc w:val="left"/>
-      <w:pPr>
-        <w:tabs>
-          <w:tab w:val="num" w:pos="2160"/>
-        </w:tabs>
-        <w:ind w:left="2160" w:hanging="360"/>
-      </w:pPr>
-      <w:rPr>
-        <w:rFonts w:ascii="OpenSymbol" w:hAnsi="OpenSymbol" w:cs="OpenSymbol" w:hint="default"/>
+      <w:lvlText w:val="o"/>
+      <w:lvlJc w:val="left"/>
+      <w:pPr>
+        <w:tabs>
+          <w:tab w:val="num" w:pos="0"/>
+        </w:tabs>
+        <w:ind w:left="3600" w:hanging="360"/>
+      </w:pPr>
+      <w:rPr>
+        <w:rFonts w:ascii="Courier New" w:hAnsi="Courier New" w:cs="Courier New" w:hint="default"/>
       </w:rPr>
     </w:lvl>
     <w:lvl w:ilvl="5">
       <w:start w:val="1"/>
       <w:numFmt w:val="bullet"/>
-      <w:lvlText w:val="▪"/>
-      <w:lvlJc w:val="left"/>
-      <w:pPr>
-        <w:tabs>
-          <w:tab w:val="num" w:pos="2520"/>
-        </w:tabs>
-        <w:ind w:left="2520" w:hanging="360"/>
-      </w:pPr>
-      <w:rPr>
-        <w:rFonts w:ascii="OpenSymbol" w:hAnsi="OpenSymbol" w:cs="OpenSymbol" w:hint="default"/>
+      <w:lvlText w:val=""/>
+      <w:lvlJc w:val="left"/>
+      <w:pPr>
+        <w:tabs>
+          <w:tab w:val="num" w:pos="0"/>
+        </w:tabs>
+        <w:ind w:left="4320" w:hanging="360"/>
+      </w:pPr>
+      <w:rPr>
+        <w:rFonts w:ascii="Wingdings" w:hAnsi="Wingdings" w:cs="Wingdings" w:hint="default"/>
       </w:rPr>
     </w:lvl>
     <w:lvl w:ilvl="6">
@@ -4559,9 +4766,9 @@
       <w:lvlJc w:val="left"/>
       <w:pPr>
         <w:tabs>
-          <w:tab w:val="num" w:pos="2880"/>
-        </w:tabs>
-        <w:ind w:left="2880" w:hanging="360"/>
+          <w:tab w:val="num" w:pos="0"/>
+        </w:tabs>
+        <w:ind w:left="5040" w:hanging="360"/>
       </w:pPr>
       <w:rPr>
         <w:rFonts w:ascii="Symbol" w:hAnsi="Symbol" w:cs="Symbol" w:hint="default"/>
@@ -4570,31 +4777,31 @@
     <w:lvl w:ilvl="7">
       <w:start w:val="1"/>
       <w:numFmt w:val="bullet"/>
-      <w:lvlText w:val="◦"/>
-      <w:lvlJc w:val="left"/>
-      <w:pPr>
-        <w:tabs>
-          <w:tab w:val="num" w:pos="3240"/>
-        </w:tabs>
-        <w:ind w:left="3240" w:hanging="360"/>
-      </w:pPr>
-      <w:rPr>
-        <w:rFonts w:ascii="OpenSymbol" w:hAnsi="OpenSymbol" w:cs="OpenSymbol" w:hint="default"/>
+      <w:lvlText w:val="o"/>
+      <w:lvlJc w:val="left"/>
+      <w:pPr>
+        <w:tabs>
+          <w:tab w:val="num" w:pos="0"/>
+        </w:tabs>
+        <w:ind w:left="5760" w:hanging="360"/>
+      </w:pPr>
+      <w:rPr>
+        <w:rFonts w:ascii="Courier New" w:hAnsi="Courier New" w:cs="Courier New" w:hint="default"/>
       </w:rPr>
     </w:lvl>
     <w:lvl w:ilvl="8">
       <w:start w:val="1"/>
       <w:numFmt w:val="bullet"/>
-      <w:lvlText w:val="▪"/>
-      <w:lvlJc w:val="left"/>
-      <w:pPr>
-        <w:tabs>
-          <w:tab w:val="num" w:pos="3600"/>
-        </w:tabs>
-        <w:ind w:left="3600" w:hanging="360"/>
-      </w:pPr>
-      <w:rPr>
-        <w:rFonts w:ascii="OpenSymbol" w:hAnsi="OpenSymbol" w:cs="OpenSymbol" w:hint="default"/>
+      <w:lvlText w:val=""/>
+      <w:lvlJc w:val="left"/>
+      <w:pPr>
+        <w:tabs>
+          <w:tab w:val="num" w:pos="0"/>
+        </w:tabs>
+        <w:ind w:left="6480" w:hanging="360"/>
+      </w:pPr>
+      <w:rPr>
+        <w:rFonts w:ascii="Wingdings" w:hAnsi="Wingdings" w:cs="Wingdings" w:hint="default"/>
       </w:rPr>
     </w:lvl>
   </w:abstractNum>
@@ -4606,7 +4813,7 @@
       <w:lvlJc w:val="left"/>
       <w:pPr>
         <w:tabs>
-          <w:tab w:val="num" w:pos="720"/>
+          <w:tab w:val="num" w:pos="0"/>
         </w:tabs>
         <w:ind w:left="720" w:hanging="360"/>
       </w:pPr>
@@ -4617,31 +4824,31 @@
     <w:lvl w:ilvl="1">
       <w:start w:val="1"/>
       <w:numFmt w:val="bullet"/>
-      <w:lvlText w:val="◦"/>
-      <w:lvlJc w:val="left"/>
-      <w:pPr>
-        <w:tabs>
-          <w:tab w:val="num" w:pos="1080"/>
-        </w:tabs>
-        <w:ind w:left="1080" w:hanging="360"/>
-      </w:pPr>
-      <w:rPr>
-        <w:rFonts w:ascii="OpenSymbol" w:hAnsi="OpenSymbol" w:cs="OpenSymbol" w:hint="default"/>
+      <w:lvlText w:val="o"/>
+      <w:lvlJc w:val="left"/>
+      <w:pPr>
+        <w:tabs>
+          <w:tab w:val="num" w:pos="0"/>
+        </w:tabs>
+        <w:ind w:left="1440" w:hanging="360"/>
+      </w:pPr>
+      <w:rPr>
+        <w:rFonts w:ascii="Courier New" w:hAnsi="Courier New" w:cs="Courier New" w:hint="default"/>
       </w:rPr>
     </w:lvl>
     <w:lvl w:ilvl="2">
       <w:start w:val="1"/>
       <w:numFmt w:val="bullet"/>
-      <w:lvlText w:val="▪"/>
-      <w:lvlJc w:val="left"/>
-      <w:pPr>
-        <w:tabs>
-          <w:tab w:val="num" w:pos="1440"/>
-        </w:tabs>
-        <w:ind w:left="1440" w:hanging="360"/>
-      </w:pPr>
-      <w:rPr>
-        <w:rFonts w:ascii="OpenSymbol" w:hAnsi="OpenSymbol" w:cs="OpenSymbol" w:hint="default"/>
+      <w:lvlText w:val=""/>
+      <w:lvlJc w:val="left"/>
+      <w:pPr>
+        <w:tabs>
+          <w:tab w:val="num" w:pos="0"/>
+        </w:tabs>
+        <w:ind w:left="2160" w:hanging="360"/>
+      </w:pPr>
+      <w:rPr>
+        <w:rFonts w:ascii="Wingdings" w:hAnsi="Wingdings" w:cs="Wingdings" w:hint="default"/>
       </w:rPr>
     </w:lvl>
     <w:lvl w:ilvl="3">
@@ -4651,9 +4858,9 @@
       <w:lvlJc w:val="left"/>
       <w:pPr>
         <w:tabs>
-          <w:tab w:val="num" w:pos="1800"/>
-        </w:tabs>
-        <w:ind w:left="1800" w:hanging="360"/>
+          <w:tab w:val="num" w:pos="0"/>
+        </w:tabs>
+        <w:ind w:left="2880" w:hanging="360"/>
       </w:pPr>
       <w:rPr>
         <w:rFonts w:ascii="Symbol" w:hAnsi="Symbol" w:cs="Symbol" w:hint="default"/>
@@ -4662,31 +4869,31 @@
     <w:lvl w:ilvl="4">
       <w:start w:val="1"/>
       <w:numFmt w:val="bullet"/>
-      <w:lvlText w:val="◦"/>
-      <w:lvlJc w:val="left"/>
-      <w:pPr>
-        <w:tabs>
-          <w:tab w:val="num" w:pos="2160"/>
-        </w:tabs>
-        <w:ind w:left="2160" w:hanging="360"/>
-      </w:pPr>
-      <w:rPr>
-        <w:rFonts w:ascii="OpenSymbol" w:hAnsi="OpenSymbol" w:cs="OpenSymbol" w:hint="default"/>
+      <w:lvlText w:val="o"/>
+      <w:lvlJc w:val="left"/>
+      <w:pPr>
+        <w:tabs>
+          <w:tab w:val="num" w:pos="0"/>
+        </w:tabs>
+        <w:ind w:left="3600" w:hanging="360"/>
+      </w:pPr>
+      <w:rPr>
+        <w:rFonts w:ascii="Courier New" w:hAnsi="Courier New" w:cs="Courier New" w:hint="default"/>
       </w:rPr>
     </w:lvl>
     <w:lvl w:ilvl="5">
       <w:start w:val="1"/>
       <w:numFmt w:val="bullet"/>
-      <w:lvlText w:val="▪"/>
-      <w:lvlJc w:val="left"/>
-      <w:pPr>
-        <w:tabs>
-          <w:tab w:val="num" w:pos="2520"/>
-        </w:tabs>
-        <w:ind w:left="2520" w:hanging="360"/>
-      </w:pPr>
-      <w:rPr>
-        <w:rFonts w:ascii="OpenSymbol" w:hAnsi="OpenSymbol" w:cs="OpenSymbol" w:hint="default"/>
+      <w:lvlText w:val=""/>
+      <w:lvlJc w:val="left"/>
+      <w:pPr>
+        <w:tabs>
+          <w:tab w:val="num" w:pos="0"/>
+        </w:tabs>
+        <w:ind w:left="4320" w:hanging="360"/>
+      </w:pPr>
+      <w:rPr>
+        <w:rFonts w:ascii="Wingdings" w:hAnsi="Wingdings" w:cs="Wingdings" w:hint="default"/>
       </w:rPr>
     </w:lvl>
     <w:lvl w:ilvl="6">
@@ -4696,9 +4903,9 @@
       <w:lvlJc w:val="left"/>
       <w:pPr>
         <w:tabs>
-          <w:tab w:val="num" w:pos="2880"/>
-        </w:tabs>
-        <w:ind w:left="2880" w:hanging="360"/>
+          <w:tab w:val="num" w:pos="0"/>
+        </w:tabs>
+        <w:ind w:left="5040" w:hanging="360"/>
       </w:pPr>
       <w:rPr>
         <w:rFonts w:ascii="Symbol" w:hAnsi="Symbol" w:cs="Symbol" w:hint="default"/>
@@ -4707,31 +4914,31 @@
     <w:lvl w:ilvl="7">
       <w:start w:val="1"/>
       <w:numFmt w:val="bullet"/>
-      <w:lvlText w:val="◦"/>
-      <w:lvlJc w:val="left"/>
-      <w:pPr>
-        <w:tabs>
-          <w:tab w:val="num" w:pos="3240"/>
-        </w:tabs>
-        <w:ind w:left="3240" w:hanging="360"/>
-      </w:pPr>
-      <w:rPr>
-        <w:rFonts w:ascii="OpenSymbol" w:hAnsi="OpenSymbol" w:cs="OpenSymbol" w:hint="default"/>
+      <w:lvlText w:val="o"/>
+      <w:lvlJc w:val="left"/>
+      <w:pPr>
+        <w:tabs>
+          <w:tab w:val="num" w:pos="0"/>
+        </w:tabs>
+        <w:ind w:left="5760" w:hanging="360"/>
+      </w:pPr>
+      <w:rPr>
+        <w:rFonts w:ascii="Courier New" w:hAnsi="Courier New" w:cs="Courier New" w:hint="default"/>
       </w:rPr>
     </w:lvl>
     <w:lvl w:ilvl="8">
       <w:start w:val="1"/>
       <w:numFmt w:val="bullet"/>
-      <w:lvlText w:val="▪"/>
-      <w:lvlJc w:val="left"/>
-      <w:pPr>
-        <w:tabs>
-          <w:tab w:val="num" w:pos="3600"/>
-        </w:tabs>
-        <w:ind w:left="3600" w:hanging="360"/>
-      </w:pPr>
-      <w:rPr>
-        <w:rFonts w:ascii="OpenSymbol" w:hAnsi="OpenSymbol" w:cs="OpenSymbol" w:hint="default"/>
+      <w:lvlText w:val=""/>
+      <w:lvlJc w:val="left"/>
+      <w:pPr>
+        <w:tabs>
+          <w:tab w:val="num" w:pos="0"/>
+        </w:tabs>
+        <w:ind w:left="6480" w:hanging="360"/>
+      </w:pPr>
+      <w:rPr>
+        <w:rFonts w:ascii="Wingdings" w:hAnsi="Wingdings" w:cs="Wingdings" w:hint="default"/>
       </w:rPr>
     </w:lvl>
   </w:abstractNum>
@@ -4743,7 +4950,7 @@
       <w:lvlJc w:val="left"/>
       <w:pPr>
         <w:tabs>
-          <w:tab w:val="num" w:pos="720"/>
+          <w:tab w:val="num" w:pos="0"/>
         </w:tabs>
         <w:ind w:left="720" w:hanging="360"/>
       </w:pPr>
@@ -4754,31 +4961,31 @@
     <w:lvl w:ilvl="1">
       <w:start w:val="1"/>
       <w:numFmt w:val="bullet"/>
-      <w:lvlText w:val="◦"/>
-      <w:lvlJc w:val="left"/>
-      <w:pPr>
-        <w:tabs>
-          <w:tab w:val="num" w:pos="1080"/>
-        </w:tabs>
-        <w:ind w:left="1080" w:hanging="360"/>
-      </w:pPr>
-      <w:rPr>
-        <w:rFonts w:ascii="OpenSymbol" w:hAnsi="OpenSymbol" w:cs="OpenSymbol" w:hint="default"/>
+      <w:lvlText w:val="o"/>
+      <w:lvlJc w:val="left"/>
+      <w:pPr>
+        <w:tabs>
+          <w:tab w:val="num" w:pos="0"/>
+        </w:tabs>
+        <w:ind w:left="1440" w:hanging="360"/>
+      </w:pPr>
+      <w:rPr>
+        <w:rFonts w:ascii="Courier New" w:hAnsi="Courier New" w:cs="Courier New" w:hint="default"/>
       </w:rPr>
     </w:lvl>
     <w:lvl w:ilvl="2">
       <w:start w:val="1"/>
       <w:numFmt w:val="bullet"/>
-      <w:lvlText w:val="▪"/>
-      <w:lvlJc w:val="left"/>
-      <w:pPr>
-        <w:tabs>
-          <w:tab w:val="num" w:pos="1440"/>
-        </w:tabs>
-        <w:ind w:left="1440" w:hanging="360"/>
-      </w:pPr>
-      <w:rPr>
-        <w:rFonts w:ascii="OpenSymbol" w:hAnsi="OpenSymbol" w:cs="OpenSymbol" w:hint="default"/>
+      <w:lvlText w:val=""/>
+      <w:lvlJc w:val="left"/>
+      <w:pPr>
+        <w:tabs>
+          <w:tab w:val="num" w:pos="0"/>
+        </w:tabs>
+        <w:ind w:left="2160" w:hanging="360"/>
+      </w:pPr>
+      <w:rPr>
+        <w:rFonts w:ascii="Wingdings" w:hAnsi="Wingdings" w:cs="Wingdings" w:hint="default"/>
       </w:rPr>
     </w:lvl>
     <w:lvl w:ilvl="3">
@@ -4788,9 +4995,9 @@
       <w:lvlJc w:val="left"/>
       <w:pPr>
         <w:tabs>
-          <w:tab w:val="num" w:pos="1800"/>
-        </w:tabs>
-        <w:ind w:left="1800" w:hanging="360"/>
+          <w:tab w:val="num" w:pos="0"/>
+        </w:tabs>
+        <w:ind w:left="2880" w:hanging="360"/>
       </w:pPr>
       <w:rPr>
         <w:rFonts w:ascii="Symbol" w:hAnsi="Symbol" w:cs="Symbol" w:hint="default"/>
@@ -4799,31 +5006,31 @@
     <w:lvl w:ilvl="4">
       <w:start w:val="1"/>
       <w:numFmt w:val="bullet"/>
-      <w:lvlText w:val="◦"/>
-      <w:lvlJc w:val="left"/>
-      <w:pPr>
-        <w:tabs>
-          <w:tab w:val="num" w:pos="2160"/>
-        </w:tabs>
-        <w:ind w:left="2160" w:hanging="360"/>
-      </w:pPr>
-      <w:rPr>
-        <w:rFonts w:ascii="OpenSymbol" w:hAnsi="OpenSymbol" w:cs="OpenSymbol" w:hint="default"/>
+      <w:lvlText w:val="o"/>
+      <w:lvlJc w:val="left"/>
+      <w:pPr>
+        <w:tabs>
+          <w:tab w:val="num" w:pos="0"/>
+        </w:tabs>
+        <w:ind w:left="3600" w:hanging="360"/>
+      </w:pPr>
+      <w:rPr>
+        <w:rFonts w:ascii="Courier New" w:hAnsi="Courier New" w:cs="Courier New" w:hint="default"/>
       </w:rPr>
     </w:lvl>
     <w:lvl w:ilvl="5">
       <w:start w:val="1"/>
       <w:numFmt w:val="bullet"/>
-      <w:lvlText w:val="▪"/>
-      <w:lvlJc w:val="left"/>
-      <w:pPr>
-        <w:tabs>
-          <w:tab w:val="num" w:pos="2520"/>
-        </w:tabs>
-        <w:ind w:left="2520" w:hanging="360"/>
-      </w:pPr>
-      <w:rPr>
-        <w:rFonts w:ascii="OpenSymbol" w:hAnsi="OpenSymbol" w:cs="OpenSymbol" w:hint="default"/>
+      <w:lvlText w:val=""/>
+      <w:lvlJc w:val="left"/>
+      <w:pPr>
+        <w:tabs>
+          <w:tab w:val="num" w:pos="0"/>
+        </w:tabs>
+        <w:ind w:left="4320" w:hanging="360"/>
+      </w:pPr>
+      <w:rPr>
+        <w:rFonts w:ascii="Wingdings" w:hAnsi="Wingdings" w:cs="Wingdings" w:hint="default"/>
       </w:rPr>
     </w:lvl>
     <w:lvl w:ilvl="6">
@@ -4833,9 +5040,9 @@
       <w:lvlJc w:val="left"/>
       <w:pPr>
         <w:tabs>
-          <w:tab w:val="num" w:pos="2880"/>
-        </w:tabs>
-        <w:ind w:left="2880" w:hanging="360"/>
+          <w:tab w:val="num" w:pos="0"/>
+        </w:tabs>
+        <w:ind w:left="5040" w:hanging="360"/>
       </w:pPr>
       <w:rPr>
         <w:rFonts w:ascii="Symbol" w:hAnsi="Symbol" w:cs="Symbol" w:hint="default"/>
@@ -4844,31 +5051,31 @@
     <w:lvl w:ilvl="7">
       <w:start w:val="1"/>
       <w:numFmt w:val="bullet"/>
-      <w:lvlText w:val="◦"/>
-      <w:lvlJc w:val="left"/>
-      <w:pPr>
-        <w:tabs>
-          <w:tab w:val="num" w:pos="3240"/>
-        </w:tabs>
-        <w:ind w:left="3240" w:hanging="360"/>
-      </w:pPr>
-      <w:rPr>
-        <w:rFonts w:ascii="OpenSymbol" w:hAnsi="OpenSymbol" w:cs="OpenSymbol" w:hint="default"/>
+      <w:lvlText w:val="o"/>
+      <w:lvlJc w:val="left"/>
+      <w:pPr>
+        <w:tabs>
+          <w:tab w:val="num" w:pos="0"/>
+        </w:tabs>
+        <w:ind w:left="5760" w:hanging="360"/>
+      </w:pPr>
+      <w:rPr>
+        <w:rFonts w:ascii="Courier New" w:hAnsi="Courier New" w:cs="Courier New" w:hint="default"/>
       </w:rPr>
     </w:lvl>
     <w:lvl w:ilvl="8">
       <w:start w:val="1"/>
       <w:numFmt w:val="bullet"/>
-      <w:lvlText w:val="▪"/>
-      <w:lvlJc w:val="left"/>
-      <w:pPr>
-        <w:tabs>
-          <w:tab w:val="num" w:pos="3600"/>
-        </w:tabs>
-        <w:ind w:left="3600" w:hanging="360"/>
-      </w:pPr>
-      <w:rPr>
-        <w:rFonts w:ascii="OpenSymbol" w:hAnsi="OpenSymbol" w:cs="OpenSymbol" w:hint="default"/>
+      <w:lvlText w:val=""/>
+      <w:lvlJc w:val="left"/>
+      <w:pPr>
+        <w:tabs>
+          <w:tab w:val="num" w:pos="0"/>
+        </w:tabs>
+        <w:ind w:left="6480" w:hanging="360"/>
+      </w:pPr>
+      <w:rPr>
+        <w:rFonts w:ascii="Wingdings" w:hAnsi="Wingdings" w:cs="Wingdings" w:hint="default"/>
       </w:rPr>
     </w:lvl>
   </w:abstractNum>
@@ -4880,7 +5087,7 @@
       <w:lvlJc w:val="left"/>
       <w:pPr>
         <w:tabs>
-          <w:tab w:val="num" w:pos="720"/>
+          <w:tab w:val="num" w:pos="0"/>
         </w:tabs>
         <w:ind w:left="720" w:hanging="360"/>
       </w:pPr>
@@ -4891,31 +5098,31 @@
     <w:lvl w:ilvl="1">
       <w:start w:val="1"/>
       <w:numFmt w:val="bullet"/>
-      <w:lvlText w:val="◦"/>
-      <w:lvlJc w:val="left"/>
-      <w:pPr>
-        <w:tabs>
-          <w:tab w:val="num" w:pos="1080"/>
-        </w:tabs>
-        <w:ind w:left="1080" w:hanging="360"/>
-      </w:pPr>
-      <w:rPr>
-        <w:rFonts w:ascii="OpenSymbol" w:hAnsi="OpenSymbol" w:cs="OpenSymbol" w:hint="default"/>
+      <w:lvlText w:val="o"/>
+      <w:lvlJc w:val="left"/>
+      <w:pPr>
+        <w:tabs>
+          <w:tab w:val="num" w:pos="0"/>
+        </w:tabs>
+        <w:ind w:left="1440" w:hanging="360"/>
+      </w:pPr>
+      <w:rPr>
+        <w:rFonts w:ascii="Courier New" w:hAnsi="Courier New" w:cs="Courier New" w:hint="default"/>
       </w:rPr>
     </w:lvl>
     <w:lvl w:ilvl="2">
       <w:start w:val="1"/>
       <w:numFmt w:val="bullet"/>
-      <w:lvlText w:val="▪"/>
-      <w:lvlJc w:val="left"/>
-      <w:pPr>
-        <w:tabs>
-          <w:tab w:val="num" w:pos="1440"/>
-        </w:tabs>
-        <w:ind w:left="1440" w:hanging="360"/>
-      </w:pPr>
-      <w:rPr>
-        <w:rFonts w:ascii="OpenSymbol" w:hAnsi="OpenSymbol" w:cs="OpenSymbol" w:hint="default"/>
+      <w:lvlText w:val=""/>
+      <w:lvlJc w:val="left"/>
+      <w:pPr>
+        <w:tabs>
+          <w:tab w:val="num" w:pos="0"/>
+        </w:tabs>
+        <w:ind w:left="2160" w:hanging="360"/>
+      </w:pPr>
+      <w:rPr>
+        <w:rFonts w:ascii="Wingdings" w:hAnsi="Wingdings" w:cs="Wingdings" w:hint="default"/>
       </w:rPr>
     </w:lvl>
     <w:lvl w:ilvl="3">
@@ -4925,9 +5132,9 @@
       <w:lvlJc w:val="left"/>
       <w:pPr>
         <w:tabs>
-          <w:tab w:val="num" w:pos="1800"/>
-        </w:tabs>
-        <w:ind w:left="1800" w:hanging="360"/>
+          <w:tab w:val="num" w:pos="0"/>
+        </w:tabs>
+        <w:ind w:left="2880" w:hanging="360"/>
       </w:pPr>
       <w:rPr>
         <w:rFonts w:ascii="Symbol" w:hAnsi="Symbol" w:cs="Symbol" w:hint="default"/>
@@ -4936,31 +5143,31 @@
     <w:lvl w:ilvl="4">
       <w:start w:val="1"/>
       <w:numFmt w:val="bullet"/>
-      <w:lvlText w:val="◦"/>
-      <w:lvlJc w:val="left"/>
-      <w:pPr>
-        <w:tabs>
-          <w:tab w:val="num" w:pos="2160"/>
-        </w:tabs>
-        <w:ind w:left="2160" w:hanging="360"/>
-      </w:pPr>
-      <w:rPr>
-        <w:rFonts w:ascii="OpenSymbol" w:hAnsi="OpenSymbol" w:cs="OpenSymbol" w:hint="default"/>
+      <w:lvlText w:val="o"/>
+      <w:lvlJc w:val="left"/>
+      <w:pPr>
+        <w:tabs>
+          <w:tab w:val="num" w:pos="0"/>
+        </w:tabs>
+        <w:ind w:left="3600" w:hanging="360"/>
+      </w:pPr>
+      <w:rPr>
+        <w:rFonts w:ascii="Courier New" w:hAnsi="Courier New" w:cs="Courier New" w:hint="default"/>
       </w:rPr>
     </w:lvl>
     <w:lvl w:ilvl="5">
       <w:start w:val="1"/>
       <w:numFmt w:val="bullet"/>
-      <w:lvlText w:val="▪"/>
-      <w:lvlJc w:val="left"/>
-      <w:pPr>
-        <w:tabs>
-          <w:tab w:val="num" w:pos="2520"/>
-        </w:tabs>
-        <w:ind w:left="2520" w:hanging="360"/>
-      </w:pPr>
-      <w:rPr>
-        <w:rFonts w:ascii="OpenSymbol" w:hAnsi="OpenSymbol" w:cs="OpenSymbol" w:hint="default"/>
+      <w:lvlText w:val=""/>
+      <w:lvlJc w:val="left"/>
+      <w:pPr>
+        <w:tabs>
+          <w:tab w:val="num" w:pos="0"/>
+        </w:tabs>
+        <w:ind w:left="4320" w:hanging="360"/>
+      </w:pPr>
+      <w:rPr>
+        <w:rFonts w:ascii="Wingdings" w:hAnsi="Wingdings" w:cs="Wingdings" w:hint="default"/>
       </w:rPr>
     </w:lvl>
     <w:lvl w:ilvl="6">
@@ -4970,9 +5177,9 @@
       <w:lvlJc w:val="left"/>
       <w:pPr>
         <w:tabs>
-          <w:tab w:val="num" w:pos="2880"/>
-        </w:tabs>
-        <w:ind w:left="2880" w:hanging="360"/>
+          <w:tab w:val="num" w:pos="0"/>
+        </w:tabs>
+        <w:ind w:left="5040" w:hanging="360"/>
       </w:pPr>
       <w:rPr>
         <w:rFonts w:ascii="Symbol" w:hAnsi="Symbol" w:cs="Symbol" w:hint="default"/>
@@ -4981,172 +5188,35 @@
     <w:lvl w:ilvl="7">
       <w:start w:val="1"/>
       <w:numFmt w:val="bullet"/>
-      <w:lvlText w:val="◦"/>
-      <w:lvlJc w:val="left"/>
-      <w:pPr>
-        <w:tabs>
-          <w:tab w:val="num" w:pos="3240"/>
-        </w:tabs>
-        <w:ind w:left="3240" w:hanging="360"/>
-      </w:pPr>
-      <w:rPr>
-        <w:rFonts w:ascii="OpenSymbol" w:hAnsi="OpenSymbol" w:cs="OpenSymbol" w:hint="default"/>
+      <w:lvlText w:val="o"/>
+      <w:lvlJc w:val="left"/>
+      <w:pPr>
+        <w:tabs>
+          <w:tab w:val="num" w:pos="0"/>
+        </w:tabs>
+        <w:ind w:left="5760" w:hanging="360"/>
+      </w:pPr>
+      <w:rPr>
+        <w:rFonts w:ascii="Courier New" w:hAnsi="Courier New" w:cs="Courier New" w:hint="default"/>
       </w:rPr>
     </w:lvl>
     <w:lvl w:ilvl="8">
       <w:start w:val="1"/>
       <w:numFmt w:val="bullet"/>
-      <w:lvlText w:val="▪"/>
-      <w:lvlJc w:val="left"/>
-      <w:pPr>
-        <w:tabs>
-          <w:tab w:val="num" w:pos="3600"/>
-        </w:tabs>
-        <w:ind w:left="3600" w:hanging="360"/>
-      </w:pPr>
-      <w:rPr>
-        <w:rFonts w:ascii="OpenSymbol" w:hAnsi="OpenSymbol" w:cs="OpenSymbol" w:hint="default"/>
+      <w:lvlText w:val=""/>
+      <w:lvlJc w:val="left"/>
+      <w:pPr>
+        <w:tabs>
+          <w:tab w:val="num" w:pos="0"/>
+        </w:tabs>
+        <w:ind w:left="6480" w:hanging="360"/>
+      </w:pPr>
+      <w:rPr>
+        <w:rFonts w:ascii="Wingdings" w:hAnsi="Wingdings" w:cs="Wingdings" w:hint="default"/>
       </w:rPr>
     </w:lvl>
   </w:abstractNum>
   <w:abstractNum w:abstractNumId="9">
-    <w:lvl w:ilvl="0">
-      <w:start w:val="1"/>
-      <w:numFmt w:val="bullet"/>
-      <w:lvlText w:val=""/>
-      <w:lvlJc w:val="left"/>
-      <w:pPr>
-        <w:tabs>
-          <w:tab w:val="num" w:pos="720"/>
-        </w:tabs>
-        <w:ind w:left="720" w:hanging="360"/>
-      </w:pPr>
-      <w:rPr>
-        <w:rFonts w:ascii="Symbol" w:hAnsi="Symbol" w:cs="Symbol" w:hint="default"/>
-      </w:rPr>
-    </w:lvl>
-    <w:lvl w:ilvl="1">
-      <w:start w:val="1"/>
-      <w:numFmt w:val="bullet"/>
-      <w:lvlText w:val="◦"/>
-      <w:lvlJc w:val="left"/>
-      <w:pPr>
-        <w:tabs>
-          <w:tab w:val="num" w:pos="1080"/>
-        </w:tabs>
-        <w:ind w:left="1080" w:hanging="360"/>
-      </w:pPr>
-      <w:rPr>
-        <w:rFonts w:ascii="OpenSymbol" w:hAnsi="OpenSymbol" w:cs="OpenSymbol" w:hint="default"/>
-      </w:rPr>
-    </w:lvl>
-    <w:lvl w:ilvl="2">
-      <w:start w:val="1"/>
-      <w:numFmt w:val="bullet"/>
-      <w:lvlText w:val="▪"/>
-      <w:lvlJc w:val="left"/>
-      <w:pPr>
-        <w:tabs>
-          <w:tab w:val="num" w:pos="1440"/>
-        </w:tabs>
-        <w:ind w:left="1440" w:hanging="360"/>
-      </w:pPr>
-      <w:rPr>
-        <w:rFonts w:ascii="OpenSymbol" w:hAnsi="OpenSymbol" w:cs="OpenSymbol" w:hint="default"/>
-      </w:rPr>
-    </w:lvl>
-    <w:lvl w:ilvl="3">
-      <w:start w:val="1"/>
-      <w:numFmt w:val="bullet"/>
-      <w:lvlText w:val=""/>
-      <w:lvlJc w:val="left"/>
-      <w:pPr>
-        <w:tabs>
-          <w:tab w:val="num" w:pos="1800"/>
-        </w:tabs>
-        <w:ind w:left="1800" w:hanging="360"/>
-      </w:pPr>
-      <w:rPr>
-        <w:rFonts w:ascii="Symbol" w:hAnsi="Symbol" w:cs="Symbol" w:hint="default"/>
-      </w:rPr>
-    </w:lvl>
-    <w:lvl w:ilvl="4">
-      <w:start w:val="1"/>
-      <w:numFmt w:val="bullet"/>
-      <w:lvlText w:val="◦"/>
-      <w:lvlJc w:val="left"/>
-      <w:pPr>
-        <w:tabs>
-          <w:tab w:val="num" w:pos="2160"/>
-        </w:tabs>
-        <w:ind w:left="2160" w:hanging="360"/>
-      </w:pPr>
-      <w:rPr>
-        <w:rFonts w:ascii="OpenSymbol" w:hAnsi="OpenSymbol" w:cs="OpenSymbol" w:hint="default"/>
-      </w:rPr>
-    </w:lvl>
-    <w:lvl w:ilvl="5">
-      <w:start w:val="1"/>
-      <w:numFmt w:val="bullet"/>
-      <w:lvlText w:val="▪"/>
-      <w:lvlJc w:val="left"/>
-      <w:pPr>
-        <w:tabs>
-          <w:tab w:val="num" w:pos="2520"/>
-        </w:tabs>
-        <w:ind w:left="2520" w:hanging="360"/>
-      </w:pPr>
-      <w:rPr>
-        <w:rFonts w:ascii="OpenSymbol" w:hAnsi="OpenSymbol" w:cs="OpenSymbol" w:hint="default"/>
-      </w:rPr>
-    </w:lvl>
-    <w:lvl w:ilvl="6">
-      <w:start w:val="1"/>
-      <w:numFmt w:val="bullet"/>
-      <w:lvlText w:val=""/>
-      <w:lvlJc w:val="left"/>
-      <w:pPr>
-        <w:tabs>
-          <w:tab w:val="num" w:pos="2880"/>
-        </w:tabs>
-        <w:ind w:left="2880" w:hanging="360"/>
-      </w:pPr>
-      <w:rPr>
-        <w:rFonts w:ascii="Symbol" w:hAnsi="Symbol" w:cs="Symbol" w:hint="default"/>
-      </w:rPr>
-    </w:lvl>
-    <w:lvl w:ilvl="7">
-      <w:start w:val="1"/>
-      <w:numFmt w:val="bullet"/>
-      <w:lvlText w:val="◦"/>
-      <w:lvlJc w:val="left"/>
-      <w:pPr>
-        <w:tabs>
-          <w:tab w:val="num" w:pos="3240"/>
-        </w:tabs>
-        <w:ind w:left="3240" w:hanging="360"/>
-      </w:pPr>
-      <w:rPr>
-        <w:rFonts w:ascii="OpenSymbol" w:hAnsi="OpenSymbol" w:cs="OpenSymbol" w:hint="default"/>
-      </w:rPr>
-    </w:lvl>
-    <w:lvl w:ilvl="8">
-      <w:start w:val="1"/>
-      <w:numFmt w:val="bullet"/>
-      <w:lvlText w:val="▪"/>
-      <w:lvlJc w:val="left"/>
-      <w:pPr>
-        <w:tabs>
-          <w:tab w:val="num" w:pos="3600"/>
-        </w:tabs>
-        <w:ind w:left="3600" w:hanging="360"/>
-      </w:pPr>
-      <w:rPr>
-        <w:rFonts w:ascii="OpenSymbol" w:hAnsi="OpenSymbol" w:cs="OpenSymbol" w:hint="default"/>
-      </w:rPr>
-    </w:lvl>
-  </w:abstractNum>
-  <w:abstractNum w:abstractNumId="10">
     <w:lvl w:ilvl="0">
       <w:start w:val="1"/>
       <w:numFmt w:val="none"/>
@@ -5291,9 +5361,6 @@
   </w:num>
   <w:num w:numId="9">
     <w:abstractNumId w:val="9"/>
-  </w:num>
-  <w:num w:numId="10">
-    <w:abstractNumId w:val="10"/>
   </w:num>
 </w:numbering>
 </file>
@@ -5701,7 +5768,7 @@
       <w:widowControl/>
       <w:suppressAutoHyphens w:val="true"/>
       <w:bidi w:val="0"/>
-      <w:spacing w:lineRule="auto" w:line="240" w:before="0" w:after="0"/>
+      <w:spacing w:before="0" w:after="0"/>
       <w:jc w:val="left"/>
     </w:pPr>
     <w:rPr>
@@ -5763,14 +5830,14 @@
     <w:rsid w:val="00256dc1"/>
     <w:rPr/>
   </w:style>
-  <w:style w:type="character" w:styleId="Bullets">
+  <w:style w:type="character" w:styleId="Bullets" w:customStyle="1">
     <w:name w:val="Bullets"/>
     <w:qFormat/>
     <w:rPr>
       <w:rFonts w:ascii="OpenSymbol" w:hAnsi="OpenSymbol" w:eastAsia="OpenSymbol" w:cs="OpenSymbol"/>
     </w:rPr>
   </w:style>
-  <w:style w:type="paragraph" w:styleId="Heading">
+  <w:style w:type="paragraph" w:styleId="Heading" w:customStyle="1">
     <w:name w:val="Heading"/>
     <w:basedOn w:val="Normal"/>
     <w:next w:val="TextBody"/>
@@ -5817,7 +5884,7 @@
       <w:szCs w:val="24"/>
     </w:rPr>
   </w:style>
-  <w:style w:type="paragraph" w:styleId="Index">
+  <w:style w:type="paragraph" w:styleId="Index" w:customStyle="1">
     <w:name w:val="Index"/>
     <w:basedOn w:val="Normal"/>
     <w:qFormat/>
@@ -5826,10 +5893,23 @@
     </w:pPr>
     <w:rPr>
       <w:rFonts w:cs="FreeSans"/>
-      <w:lang w:val="zxx" w:eastAsia="zxx" w:bidi="zxx"/>
     </w:rPr>
   </w:style>
-  <w:style w:type="paragraph" w:styleId="HeaderandFooter">
+  <w:style w:type="paragraph" w:styleId="Caption1">
+    <w:name w:val="caption"/>
+    <w:basedOn w:val="Normal"/>
+    <w:qFormat/>
+    <w:pPr>
+      <w:suppressLineNumbers/>
+      <w:spacing w:before="120" w:after="120"/>
+    </w:pPr>
+    <w:rPr>
+      <w:rFonts w:cs="FreeSans"/>
+      <w:i/>
+      <w:iCs/>
+    </w:rPr>
+  </w:style>
+  <w:style w:type="paragraph" w:styleId="HeaderandFooter" w:customStyle="1">
     <w:name w:val="Header and Footer"/>
     <w:basedOn w:val="Normal"/>
     <w:qFormat/>
@@ -5891,7 +5971,7 @@
     </w:pPr>
     <w:rPr/>
   </w:style>
-  <w:style w:type="paragraph" w:styleId="TableContents">
+  <w:style w:type="paragraph" w:styleId="TableContents" w:customStyle="1">
     <w:name w:val="Table Contents"/>
     <w:basedOn w:val="Normal"/>
     <w:qFormat/>
@@ -5927,9 +6007,6 @@
     <w:basedOn w:val="Tablanormal"/>
     <w:uiPriority w:val="39"/>
     <w:rsid w:val="00391bee"/>
-    <w:pPr>
-      <w:spacing w:after="0" w:line="240" w:lineRule="auto"/>
-    </w:pPr>
     <w:tblPr>
       <w:tblBorders>
         <w:top w:val="single" w:color="auto" w:sz="4" w:space="0"/>

</xml_diff>